<commit_message>
adición de calculos zoo y fito
</commit_message>
<xml_diff>
--- a/M5-00-PRO-094 Determinaci n Densidad Fitoplancton v0.docx
+++ b/M5-00-PRO-094 Determinaci n Densidad Fitoplancton v0.docx
@@ -35,7 +35,6 @@
         </w:rPr>
         <w:t xml:space="preserve">Determinar la densidad de células por un volumen, para cálculos de diversidad, abundancia y riqueza de la comunidad </w:t>
       </w:r>
-      <w:proofErr w:type="spellStart"/>
       <w:r>
         <w:rPr>
           <w:szCs w:val="22"/>
@@ -48,7 +47,6 @@
         </w:rPr>
         <w:t>itoplanctónica</w:t>
       </w:r>
-      <w:proofErr w:type="spellEnd"/>
       <w:r>
         <w:rPr>
           <w:szCs w:val="22"/>
@@ -183,35 +181,7 @@
         <w:rPr>
           <w:szCs w:val="22"/>
         </w:rPr>
-        <w:t xml:space="preserve"> Conteo de células utilizando los métodos de sedimentación por cámara </w:t>
-      </w:r>
-      <w:proofErr w:type="spellStart"/>
-      <w:r>
-        <w:rPr>
-          <w:szCs w:val="22"/>
-        </w:rPr>
-        <w:t>Sedgewick</w:t>
-      </w:r>
-      <w:proofErr w:type="spellEnd"/>
-      <w:r>
-        <w:rPr>
-          <w:szCs w:val="22"/>
-        </w:rPr>
-        <w:t xml:space="preserve"> Rafter y/o </w:t>
-      </w:r>
-      <w:proofErr w:type="spellStart"/>
-      <w:r>
-        <w:rPr>
-          <w:szCs w:val="22"/>
-        </w:rPr>
-        <w:t>Utermöhl</w:t>
-      </w:r>
-      <w:proofErr w:type="spellEnd"/>
-      <w:r>
-        <w:rPr>
-          <w:szCs w:val="22"/>
-        </w:rPr>
-        <w:t>.</w:t>
+        <w:t xml:space="preserve"> Conteo de células utilizando los métodos de sedimentación por cámara Sedgewick Rafter y/o Utermöhl.</w:t>
       </w:r>
     </w:p>
     <w:p>
@@ -422,14 +392,12 @@
         </w:rPr>
         <w:t xml:space="preserve"> Es el proceso mediante el cual se depositan o precipitan los organismos </w:t>
       </w:r>
-      <w:proofErr w:type="spellStart"/>
       <w:r>
         <w:rPr>
           <w:szCs w:val="22"/>
         </w:rPr>
         <w:t>fitoplanctónicos</w:t>
       </w:r>
-      <w:proofErr w:type="spellEnd"/>
       <w:r>
         <w:rPr>
           <w:szCs w:val="22"/>
@@ -1108,21 +1076,7 @@
         <w:rPr>
           <w:szCs w:val="22"/>
         </w:rPr>
-        <w:t xml:space="preserve">Teniendo en cuenta que las comunidades </w:t>
-      </w:r>
-      <w:proofErr w:type="spellStart"/>
-      <w:r>
-        <w:rPr>
-          <w:szCs w:val="22"/>
-        </w:rPr>
-        <w:t>fitoplanctónicas</w:t>
-      </w:r>
-      <w:proofErr w:type="spellEnd"/>
-      <w:r>
-        <w:rPr>
-          <w:szCs w:val="22"/>
-        </w:rPr>
-        <w:t xml:space="preserve"> pueden brindar información como indicadoras de masas de agua y cambios en los ecosistemas marino-costeros de origen natural y/o antropogénicos; es necesario monitorearlas y describirlas para obtener información acerca de las condiciones ambientales. Para tal fin, se plantean métodos de análisis cualitativos que permiten conocer la presencia y/o ausencia de especies</w:t>
+        <w:t>Teniendo en cuenta que las comunidades fitoplanctónicas pueden brindar información como indicadoras de masas de agua y cambios en los ecosistemas marino-costeros de origen natural y/o antropogénicos; es necesario monitorearlas y describirlas para obtener información acerca de las condiciones ambientales. Para tal fin, se plantean métodos de análisis cualitativos que permiten conocer la presencia y/o ausencia de especies</w:t>
       </w:r>
       <w:r>
         <w:rPr>
@@ -1279,73 +1233,7 @@
           <w:szCs w:val="22"/>
           <w:lang w:eastAsia="es-CO"/>
         </w:rPr>
-        <w:t xml:space="preserve">en muestras obtenidas por arrastres verticales y horizontales de redes, nos permite cuantificar el </w:t>
-      </w:r>
-      <w:proofErr w:type="spellStart"/>
-      <w:r>
-        <w:rPr>
-          <w:rFonts w:ascii="Arial" w:eastAsia="Arial" w:hAnsi="Arial" w:cs="Arial"/>
-          <w:i w:val="0"/>
-          <w:sz w:val="22"/>
-          <w:szCs w:val="22"/>
-          <w:lang w:eastAsia="es-CO"/>
-        </w:rPr>
-        <w:t>microfitoplancton</w:t>
-      </w:r>
-      <w:proofErr w:type="spellEnd"/>
-      <w:r>
-        <w:rPr>
-          <w:rFonts w:ascii="Arial" w:eastAsia="Arial" w:hAnsi="Arial" w:cs="Arial"/>
-          <w:i w:val="0"/>
-          <w:sz w:val="22"/>
-          <w:szCs w:val="22"/>
-          <w:lang w:eastAsia="es-CO"/>
-        </w:rPr>
-        <w:t xml:space="preserve">. A través de las redes solo se puede obtener una fracción de la comunidad </w:t>
-      </w:r>
-      <w:proofErr w:type="spellStart"/>
-      <w:r>
-        <w:rPr>
-          <w:rFonts w:ascii="Arial" w:eastAsia="Arial" w:hAnsi="Arial" w:cs="Arial"/>
-          <w:i w:val="0"/>
-          <w:sz w:val="22"/>
-          <w:szCs w:val="22"/>
-          <w:lang w:eastAsia="es-CO"/>
-        </w:rPr>
-        <w:t>fitoplanctónica</w:t>
-      </w:r>
-      <w:proofErr w:type="spellEnd"/>
-      <w:r>
-        <w:rPr>
-          <w:rFonts w:ascii="Arial" w:eastAsia="Arial" w:hAnsi="Arial" w:cs="Arial"/>
-          <w:i w:val="0"/>
-          <w:sz w:val="22"/>
-          <w:szCs w:val="22"/>
-          <w:lang w:eastAsia="es-CO"/>
-        </w:rPr>
-        <w:t xml:space="preserve"> (organismos ≥ 20 µm) dejando a un lado organismos de menor tamaño como el </w:t>
-      </w:r>
-      <w:proofErr w:type="spellStart"/>
-      <w:r>
-        <w:rPr>
-          <w:rFonts w:ascii="Arial" w:eastAsia="Arial" w:hAnsi="Arial" w:cs="Arial"/>
-          <w:i w:val="0"/>
-          <w:sz w:val="22"/>
-          <w:szCs w:val="22"/>
-          <w:lang w:eastAsia="es-CO"/>
-        </w:rPr>
-        <w:t>nanoplancton</w:t>
-      </w:r>
-      <w:proofErr w:type="spellEnd"/>
-      <w:r>
-        <w:rPr>
-          <w:rFonts w:ascii="Arial" w:eastAsia="Arial" w:hAnsi="Arial" w:cs="Arial"/>
-          <w:i w:val="0"/>
-          <w:sz w:val="22"/>
-          <w:szCs w:val="22"/>
-          <w:lang w:eastAsia="es-CO"/>
-        </w:rPr>
-        <w:t xml:space="preserve"> y el picoplancton </w:t>
+        <w:t xml:space="preserve">en muestras obtenidas por arrastres verticales y horizontales de redes, nos permite cuantificar el microfitoplancton. A través de las redes solo se puede obtener una fracción de la comunidad fitoplanctónica (organismos ≥ 20 µm) dejando a un lado organismos de menor tamaño como el nanoplancton y el picoplancton </w:t>
       </w:r>
       <w:r>
         <w:rPr>
@@ -1815,25 +1703,7 @@
           <w:bCs/>
           <w:sz w:val="18"/>
         </w:rPr>
-        <w:t xml:space="preserve">Cámara de sedimentación </w:t>
-      </w:r>
-      <w:proofErr w:type="spellStart"/>
-      <w:r>
-        <w:rPr>
-          <w:b w:val="0"/>
-          <w:bCs/>
-          <w:sz w:val="18"/>
-        </w:rPr>
-        <w:t>Utermöhl</w:t>
-      </w:r>
-      <w:proofErr w:type="spellEnd"/>
-      <w:r>
-        <w:rPr>
-          <w:b w:val="0"/>
-          <w:bCs/>
-          <w:sz w:val="18"/>
-        </w:rPr>
-        <w:t xml:space="preserve"> y sus componentes. Tomada y modificada de: </w:t>
+        <w:t xml:space="preserve">Cámara de sedimentación Utermöhl y sus componentes. Tomada y modificada de: </w:t>
       </w:r>
       <w:hyperlink r:id="rId9" w:history="1">
         <w:r>
@@ -1942,21 +1812,7 @@
         <w:rPr>
           <w:szCs w:val="22"/>
         </w:rPr>
-        <w:t xml:space="preserve">de </w:t>
-      </w:r>
-      <w:proofErr w:type="spellStart"/>
-      <w:r>
-        <w:rPr>
-          <w:szCs w:val="22"/>
-        </w:rPr>
-        <w:t>Whipple</w:t>
-      </w:r>
-      <w:proofErr w:type="spellEnd"/>
-      <w:r>
-        <w:rPr>
-          <w:szCs w:val="22"/>
-        </w:rPr>
-        <w:t xml:space="preserve"> que se coloca en el ocular del microscopio. Este retículo es un disco que tiene impreso un cuadrado de 10</w:t>
+        <w:t>de Whipple que se coloca en el ocular del microscopio. Este retículo es un disco que tiene impreso un cuadrado de 10</w:t>
       </w:r>
       <w:r>
         <w:rPr>
@@ -1968,14 +1824,7 @@
         <w:rPr>
           <w:szCs w:val="22"/>
         </w:rPr>
-        <w:t xml:space="preserve">x10 dividido en 100 partes iguales. Este elemento permite delimitar el campo de recuento y se lleva la cuenta del número de campos contados. Esta área puede diferir de un microscopio a otro y dependiendo del aumento del objetivo empleado, se debe calibrar previo al análisis. Cuando se trabaja sobre un campo de recuento de un microscopio, es importante asegurarse que se utiliza un criterio coherente para decidir si los objetos algales que se encuentran sobre las líneas de la </w:t>
-      </w:r>
-      <w:proofErr w:type="gramStart"/>
-      <w:r>
-        <w:rPr>
-          <w:szCs w:val="22"/>
-        </w:rPr>
-        <w:t>cuadrícula</w:t>
+        <w:t>x10 dividido en 100 partes iguales. Este elemento permite delimitar el campo de recuento y se lleva la cuenta del número de campos contados. Esta área puede diferir de un microscopio a otro y dependiendo del aumento del objetivo empleado, se debe calibrar previo al análisis. Cuando se trabaja sobre un campo de recuento de un microscopio, es importante asegurarse que se utiliza un criterio coherente para decidir si los objetos algales que se encuentran sobre las líneas de la cuadrícula</w:t>
       </w:r>
       <w:r>
         <w:rPr>
@@ -1983,7 +1832,6 @@
         </w:rPr>
         <w:t>,</w:t>
       </w:r>
-      <w:proofErr w:type="gramEnd"/>
       <w:r>
         <w:rPr>
           <w:szCs w:val="22"/>
@@ -2283,55 +2131,13 @@
         <w:rPr>
           <w:szCs w:val="22"/>
         </w:rPr>
-        <w:t xml:space="preserve"> Se utiliza una retícula ocular que contenga 2 líneas paralelas horizontales que delimitan la </w:t>
-      </w:r>
-      <w:proofErr w:type="spellStart"/>
-      <w:r>
-        <w:rPr>
-          <w:szCs w:val="22"/>
-        </w:rPr>
-        <w:t>transecta</w:t>
-      </w:r>
-      <w:proofErr w:type="spellEnd"/>
-      <w:r>
-        <w:rPr>
-          <w:szCs w:val="22"/>
-        </w:rPr>
-        <w:t xml:space="preserve">, preferiblemente con una tercera línea vertical que la cruce. Aquellos objetos que estén encima de línea superior de la </w:t>
-      </w:r>
-      <w:proofErr w:type="spellStart"/>
-      <w:r>
-        <w:rPr>
-          <w:szCs w:val="22"/>
-        </w:rPr>
-        <w:t>transecta</w:t>
-      </w:r>
-      <w:proofErr w:type="spellEnd"/>
-      <w:r>
-        <w:rPr>
-          <w:szCs w:val="22"/>
-        </w:rPr>
-        <w:t xml:space="preserve"> se incluyen en conteo, pero no aquellos que se encuentran </w:t>
-      </w:r>
-      <w:r>
-        <w:rPr>
-          <w:szCs w:val="22"/>
-        </w:rPr>
-        <w:t xml:space="preserve">atravesados por la línea inferior, ya que se contarán al realizar la siguiente </w:t>
-      </w:r>
-      <w:proofErr w:type="spellStart"/>
-      <w:r>
-        <w:rPr>
-          <w:szCs w:val="22"/>
-        </w:rPr>
-        <w:t>transecta</w:t>
-      </w:r>
-      <w:proofErr w:type="spellEnd"/>
-      <w:r>
-        <w:rPr>
-          <w:szCs w:val="22"/>
-        </w:rPr>
-        <w:t xml:space="preserve"> (o viceversa) (</w:t>
+        <w:t xml:space="preserve"> Se utiliza una retícula ocular que contenga 2 líneas paralelas horizontales que delimitan la transecta, preferiblemente con una tercera línea vertical que la cruce. Aquellos objetos que estén encima de línea superior de la transecta se incluyen en conteo, pero no aquellos que se encuentran </w:t>
+      </w:r>
+      <w:r>
+        <w:rPr>
+          <w:szCs w:val="22"/>
+        </w:rPr>
+        <w:t>atravesados por la línea inferior, ya que se contarán al realizar la siguiente transecta (o viceversa) (</w:t>
       </w:r>
       <w:r>
         <w:rPr>
@@ -2586,17 +2392,8 @@
           <w:b/>
           <w:szCs w:val="22"/>
         </w:rPr>
-        <w:t xml:space="preserve">Recuento por </w:t>
-      </w:r>
-      <w:proofErr w:type="spellStart"/>
-      <w:r>
-        <w:rPr>
-          <w:b/>
-          <w:szCs w:val="22"/>
-        </w:rPr>
-        <w:t>transectas</w:t>
-      </w:r>
-      <w:proofErr w:type="spellEnd"/>
+        <w:t>Recuento por transectas</w:t>
+      </w:r>
     </w:p>
     <w:p>
       <w:pPr>
@@ -2639,53 +2436,21 @@
           <w:szCs w:val="22"/>
           <w:lang w:val="es-ES"/>
         </w:rPr>
-        <w:t xml:space="preserve">Sí, se </w:t>
-      </w:r>
-      <w:proofErr w:type="gramStart"/>
+        <w:t>Sí, se va analizar un</w:t>
+      </w:r>
       <w:r>
         <w:rPr>
           <w:szCs w:val="22"/>
           <w:lang w:val="es-ES"/>
         </w:rPr>
-        <w:t>va</w:t>
-      </w:r>
-      <w:proofErr w:type="gramEnd"/>
+        <w:t>a</w:t>
+      </w:r>
       <w:r>
         <w:rPr>
           <w:szCs w:val="22"/>
           <w:lang w:val="es-ES"/>
         </w:rPr>
-        <w:t xml:space="preserve"> analizar un</w:t>
-      </w:r>
-      <w:r>
-        <w:rPr>
-          <w:szCs w:val="22"/>
-          <w:lang w:val="es-ES"/>
-        </w:rPr>
-        <w:t>a</w:t>
-      </w:r>
-      <w:r>
-        <w:rPr>
-          <w:szCs w:val="22"/>
-          <w:lang w:val="es-ES"/>
-        </w:rPr>
-        <w:t xml:space="preserve"> parte más pequeña, uno, dos, tres </w:t>
-      </w:r>
-      <w:proofErr w:type="spellStart"/>
-      <w:r>
-        <w:rPr>
-          <w:szCs w:val="22"/>
-          <w:lang w:val="es-ES"/>
-        </w:rPr>
-        <w:t>transectas</w:t>
-      </w:r>
-      <w:proofErr w:type="spellEnd"/>
-      <w:r>
-        <w:rPr>
-          <w:szCs w:val="22"/>
-          <w:lang w:val="es-ES"/>
-        </w:rPr>
-        <w:t xml:space="preserve"> serán contadas, después de girar entre 25-45</w:t>
+        <w:t xml:space="preserve"> parte más pequeña, uno, dos, tres transectas serán contadas, después de girar entre 25-45</w:t>
       </w:r>
       <w:r>
         <w:rPr>
@@ -2881,25 +2646,7 @@
           <w:bCs/>
           <w:sz w:val="18"/>
         </w:rPr>
-        <w:t xml:space="preserve">Conteo de </w:t>
-      </w:r>
-      <w:proofErr w:type="spellStart"/>
-      <w:r>
-        <w:rPr>
-          <w:b w:val="0"/>
-          <w:bCs/>
-          <w:sz w:val="18"/>
-        </w:rPr>
-        <w:t>transectas</w:t>
-      </w:r>
-      <w:proofErr w:type="spellEnd"/>
-      <w:r>
-        <w:rPr>
-          <w:b w:val="0"/>
-          <w:bCs/>
-          <w:sz w:val="18"/>
-        </w:rPr>
-        <w:t xml:space="preserve"> verticales, horizontales y transversales (Tomada de: </w:t>
+        <w:t xml:space="preserve">Conteo de transectas verticales, horizontales y transversales (Tomada de: </w:t>
       </w:r>
       <w:r>
         <w:rPr>
@@ -2981,21 +2728,7 @@
         <w:rPr>
           <w:szCs w:val="22"/>
         </w:rPr>
-        <w:t xml:space="preserve">Cámara de sedimentación combinada </w:t>
-      </w:r>
-      <w:proofErr w:type="spellStart"/>
-      <w:r>
-        <w:rPr>
-          <w:szCs w:val="22"/>
-        </w:rPr>
-        <w:t>Utermöhl</w:t>
-      </w:r>
-      <w:proofErr w:type="spellEnd"/>
-      <w:r>
-        <w:rPr>
-          <w:szCs w:val="22"/>
-        </w:rPr>
-        <w:t>.</w:t>
+        <w:t>Cámara de sedimentación combinada Utermöhl.</w:t>
       </w:r>
     </w:p>
     <w:p>
@@ -3205,19 +2938,11 @@
           <w:szCs w:val="22"/>
         </w:rPr>
       </w:pPr>
-      <w:proofErr w:type="spellStart"/>
-      <w:r>
-        <w:rPr>
-          <w:szCs w:val="22"/>
-        </w:rPr>
-        <w:t>Beaker</w:t>
-      </w:r>
-      <w:proofErr w:type="spellEnd"/>
-      <w:r>
-        <w:rPr>
-          <w:szCs w:val="22"/>
-        </w:rPr>
-        <w:t xml:space="preserve"> (500 </w:t>
+      <w:r>
+        <w:rPr>
+          <w:szCs w:val="22"/>
+        </w:rPr>
+        <w:t xml:space="preserve">Beaker (500 </w:t>
       </w:r>
       <w:r>
         <w:rPr>
@@ -3357,35 +3082,7 @@
         <w:rPr>
           <w:szCs w:val="22"/>
         </w:rPr>
-        <w:t xml:space="preserve">Pipeta </w:t>
-      </w:r>
-      <w:proofErr w:type="spellStart"/>
-      <w:r>
-        <w:rPr>
-          <w:szCs w:val="22"/>
-        </w:rPr>
-        <w:t>Hensen</w:t>
-      </w:r>
-      <w:proofErr w:type="spellEnd"/>
-      <w:r>
-        <w:rPr>
-          <w:szCs w:val="22"/>
-        </w:rPr>
-        <w:t xml:space="preserve"> </w:t>
-      </w:r>
-      <w:proofErr w:type="spellStart"/>
-      <w:r>
-        <w:rPr>
-          <w:szCs w:val="22"/>
-        </w:rPr>
-        <w:t>Stempel</w:t>
-      </w:r>
-      <w:proofErr w:type="spellEnd"/>
-      <w:r>
-        <w:rPr>
-          <w:szCs w:val="22"/>
-        </w:rPr>
-        <w:t>.</w:t>
+        <w:t>Pipeta Hensen Stempel.</w:t>
       </w:r>
     </w:p>
     <w:p>
@@ -4377,24 +4074,15 @@
           <w:color w:val="000000"/>
           <w:szCs w:val="22"/>
         </w:rPr>
-        <w:t xml:space="preserve">adecuada de organismos </w:t>
-      </w:r>
-      <w:proofErr w:type="spellStart"/>
+        <w:t>adecuada de organismos fitoplá</w:t>
+      </w:r>
       <w:r>
         <w:rPr>
           <w:color w:val="000000"/>
           <w:szCs w:val="22"/>
         </w:rPr>
-        <w:t>fitoplá</w:t>
-      </w:r>
-      <w:r>
-        <w:rPr>
-          <w:color w:val="000000"/>
-          <w:szCs w:val="22"/>
-        </w:rPr>
         <w:t>ncteres</w:t>
       </w:r>
-      <w:proofErr w:type="spellEnd"/>
       <w:r>
         <w:rPr>
           <w:color w:val="FF0000"/>
@@ -4412,27 +4100,13 @@
         <w:rPr>
           <w:szCs w:val="22"/>
         </w:rPr>
-        <w:t xml:space="preserve">pipeta </w:t>
-      </w:r>
-      <w:proofErr w:type="spellStart"/>
-      <w:r>
-        <w:rPr>
-          <w:szCs w:val="22"/>
-        </w:rPr>
-        <w:t>Hensen-S</w:t>
-      </w:r>
-      <w:r>
-        <w:rPr>
-          <w:szCs w:val="22"/>
-        </w:rPr>
-        <w:t>tempel</w:t>
-      </w:r>
-      <w:proofErr w:type="spellEnd"/>
-      <w:r>
-        <w:rPr>
-          <w:szCs w:val="22"/>
-        </w:rPr>
-        <w:t xml:space="preserve"> </w:t>
+        <w:t>pipeta Hensen-S</w:t>
+      </w:r>
+      <w:r>
+        <w:rPr>
+          <w:szCs w:val="22"/>
+        </w:rPr>
+        <w:t xml:space="preserve">tempel </w:t>
       </w:r>
       <w:r>
         <w:rPr>
@@ -4619,7 +4293,6 @@
         </w:rPr>
         <w:fldChar w:fldCharType="separate"/>
       </w:r>
-      <w:proofErr w:type="gramStart"/>
       <w:r>
         <w:t xml:space="preserve">Figura  </w:t>
       </w:r>
@@ -4629,7 +4302,6 @@
         </w:rPr>
         <w:t>5</w:t>
       </w:r>
-      <w:proofErr w:type="gramEnd"/>
       <w:r>
         <w:rPr>
           <w:color w:val="000000"/>
@@ -4728,25 +4400,7 @@
           <w:szCs w:val="22"/>
           <w:lang w:eastAsia="es-CO"/>
         </w:rPr>
-        <w:t xml:space="preserve"> 100X, en búsqueda de organismos </w:t>
-      </w:r>
-      <w:proofErr w:type="spellStart"/>
-      <w:r>
-        <w:rPr>
-          <w:rFonts w:eastAsia="Arial"/>
-          <w:szCs w:val="22"/>
-          <w:lang w:eastAsia="es-CO"/>
-        </w:rPr>
-        <w:t>fitoplanctónicos</w:t>
-      </w:r>
-      <w:proofErr w:type="spellEnd"/>
-      <w:r>
-        <w:rPr>
-          <w:rFonts w:eastAsia="Arial"/>
-          <w:szCs w:val="22"/>
-          <w:lang w:eastAsia="es-CO"/>
-        </w:rPr>
-        <w:t>.</w:t>
+        <w:t xml:space="preserve"> 100X, en búsqueda de organismos fitoplanctónicos.</w:t>
       </w:r>
     </w:p>
     <w:p>
@@ -5014,7 +4668,6 @@
         </w:rPr>
         <w:t xml:space="preserve">e identificar los organismos </w:t>
       </w:r>
-      <w:proofErr w:type="spellStart"/>
       <w:r>
         <w:rPr>
           <w:color w:val="000000"/>
@@ -5022,7 +4675,6 @@
         </w:rPr>
         <w:t>microfitoplanctónicos</w:t>
       </w:r>
-      <w:proofErr w:type="spellEnd"/>
       <w:r>
         <w:rPr>
           <w:color w:val="000000"/>
@@ -6139,21 +5791,7 @@
         <w:rPr>
           <w:szCs w:val="22"/>
         </w:rPr>
-        <w:t xml:space="preserve">Deposite la muestra sobre una cámara </w:t>
-      </w:r>
-      <w:proofErr w:type="spellStart"/>
-      <w:r>
-        <w:rPr>
-          <w:szCs w:val="22"/>
-        </w:rPr>
-        <w:t>Sedgewick</w:t>
-      </w:r>
-      <w:proofErr w:type="spellEnd"/>
-      <w:r>
-        <w:rPr>
-          <w:szCs w:val="22"/>
-        </w:rPr>
-        <w:t xml:space="preserve"> Rafter y colocar cuidadosamente un cubreobjeto, de forma perpendicular al eje y a lo largo de la cámara, de modo que quede una esquina abierta para rellenar y otra para el escape de aire</w:t>
+        <w:t>Deposite la muestra sobre una cámara Sedgewick Rafter y colocar cuidadosamente un cubreobjeto, de forma perpendicular al eje y a lo largo de la cámara, de modo que quede una esquina abierta para rellenar y otra para el escape de aire</w:t>
       </w:r>
     </w:p>
     <w:p>
@@ -6216,21 +5854,7 @@
           <w:szCs w:val="22"/>
         </w:rPr>
         <w:lastRenderedPageBreak/>
-        <w:t xml:space="preserve">Colocar la cámara </w:t>
-      </w:r>
-      <w:proofErr w:type="spellStart"/>
-      <w:r>
-        <w:rPr>
-          <w:szCs w:val="22"/>
-        </w:rPr>
-        <w:t>Sedgewick</w:t>
-      </w:r>
-      <w:proofErr w:type="spellEnd"/>
-      <w:r>
-        <w:rPr>
-          <w:szCs w:val="22"/>
-        </w:rPr>
-        <w:t xml:space="preserve"> Rafter sobre la platina del microscopio y realizar una observación de la mues</w:t>
+        <w:t>Colocar la cámara Sedgewick Rafter sobre la platina del microscopio y realizar una observación de la mues</w:t>
       </w:r>
       <w:r>
         <w:rPr>
@@ -6242,21 +5866,7 @@
         <w:rPr>
           <w:szCs w:val="22"/>
         </w:rPr>
-        <w:t xml:space="preserve"> 100X, en búsqueda de organismos </w:t>
-      </w:r>
-      <w:proofErr w:type="spellStart"/>
-      <w:r>
-        <w:rPr>
-          <w:szCs w:val="22"/>
-        </w:rPr>
-        <w:t>fitoplanctónicos</w:t>
-      </w:r>
-      <w:proofErr w:type="spellEnd"/>
-      <w:r>
-        <w:rPr>
-          <w:szCs w:val="22"/>
-        </w:rPr>
-        <w:t>.</w:t>
+        <w:t xml:space="preserve"> 100X, en búsqueda de organismos fitoplanctónicos.</w:t>
       </w:r>
     </w:p>
     <w:p>
@@ -7422,25 +7032,7 @@
           <w:szCs w:val="22"/>
           <w:lang w:eastAsia="es-ES"/>
         </w:rPr>
-        <w:t xml:space="preserve">cámara </w:t>
-      </w:r>
-      <w:proofErr w:type="spellStart"/>
-      <w:r>
-        <w:rPr>
-          <w:rFonts w:eastAsia="Times New Roman"/>
-          <w:szCs w:val="22"/>
-          <w:lang w:eastAsia="es-ES"/>
-        </w:rPr>
-        <w:t>Utermöhl</w:t>
-      </w:r>
-      <w:proofErr w:type="spellEnd"/>
-      <w:r>
-        <w:rPr>
-          <w:rFonts w:eastAsia="Times New Roman"/>
-          <w:szCs w:val="22"/>
-          <w:lang w:eastAsia="es-ES"/>
-        </w:rPr>
-        <w:t xml:space="preserve"> y </w:t>
+        <w:t xml:space="preserve">cámara Utermöhl y </w:t>
       </w:r>
       <w:r>
         <w:rPr>
@@ -8319,126 +7911,14 @@
           <w:szCs w:val="22"/>
           <w:lang w:val="es-ES"/>
         </w:rPr>
-        <w:t>El conteo rápido rutinario se realiza con la magnificación a 100X (</w:t>
-      </w:r>
-      <w:proofErr w:type="spellStart"/>
+        <w:t xml:space="preserve">El conteo rápido rutinario se realiza con la magnificación a 100X (microfitoplancton), conteo con detalle intermedio con la magnificación 200X (microfitoplancton y nanofitoplancton) y </w:t>
+      </w:r>
       <w:r>
         <w:rPr>
           <w:szCs w:val="22"/>
           <w:lang w:val="es-ES"/>
         </w:rPr>
-        <w:t>microfitoplancton</w:t>
-      </w:r>
-      <w:proofErr w:type="spellEnd"/>
-      <w:r>
-        <w:rPr>
-          <w:szCs w:val="22"/>
-          <w:lang w:val="es-ES"/>
-        </w:rPr>
-        <w:t>), conteo con detalle intermedio con la magnificación 200X (</w:t>
-      </w:r>
-      <w:proofErr w:type="spellStart"/>
-      <w:r>
-        <w:rPr>
-          <w:szCs w:val="22"/>
-          <w:lang w:val="es-ES"/>
-        </w:rPr>
-        <w:t>microfitoplancton</w:t>
-      </w:r>
-      <w:proofErr w:type="spellEnd"/>
-      <w:r>
-        <w:rPr>
-          <w:szCs w:val="22"/>
-          <w:lang w:val="es-ES"/>
-        </w:rPr>
-        <w:t xml:space="preserve"> y </w:t>
-      </w:r>
-      <w:proofErr w:type="spellStart"/>
-      <w:r>
-        <w:rPr>
-          <w:szCs w:val="22"/>
-          <w:lang w:val="es-ES"/>
-        </w:rPr>
-        <w:t>nanofitoplancton</w:t>
-      </w:r>
-      <w:proofErr w:type="spellEnd"/>
-      <w:r>
-        <w:rPr>
-          <w:szCs w:val="22"/>
-          <w:lang w:val="es-ES"/>
-        </w:rPr>
-        <w:t xml:space="preserve">) y </w:t>
-      </w:r>
-      <w:r>
-        <w:rPr>
-          <w:szCs w:val="22"/>
-          <w:lang w:val="es-ES"/>
-        </w:rPr>
-        <w:t>conteo con máximo detalle con la magnificación 400X (</w:t>
-      </w:r>
-      <w:proofErr w:type="spellStart"/>
-      <w:r>
-        <w:rPr>
-          <w:szCs w:val="22"/>
-          <w:lang w:val="es-ES"/>
-        </w:rPr>
-        <w:t>microfitoplancton</w:t>
-      </w:r>
-      <w:proofErr w:type="spellEnd"/>
-      <w:r>
-        <w:rPr>
-          <w:szCs w:val="22"/>
-          <w:lang w:val="es-ES"/>
-        </w:rPr>
-        <w:t xml:space="preserve"> y </w:t>
-      </w:r>
-      <w:proofErr w:type="spellStart"/>
-      <w:r>
-        <w:rPr>
-          <w:szCs w:val="22"/>
-          <w:lang w:val="es-ES"/>
-        </w:rPr>
-        <w:t>nanofitoplancton</w:t>
-      </w:r>
-      <w:proofErr w:type="spellEnd"/>
-      <w:r>
-        <w:rPr>
-          <w:szCs w:val="22"/>
-          <w:lang w:val="es-ES"/>
-        </w:rPr>
-        <w:t>) (</w:t>
-      </w:r>
-      <w:proofErr w:type="spellStart"/>
-      <w:r>
-        <w:rPr>
-          <w:szCs w:val="22"/>
-          <w:lang w:val="es-ES"/>
-        </w:rPr>
-        <w:t>Edler</w:t>
-      </w:r>
-      <w:proofErr w:type="spellEnd"/>
-      <w:r>
-        <w:rPr>
-          <w:szCs w:val="22"/>
-          <w:lang w:val="es-ES"/>
-        </w:rPr>
-        <w:t xml:space="preserve"> and </w:t>
-      </w:r>
-      <w:proofErr w:type="spellStart"/>
-      <w:r>
-        <w:rPr>
-          <w:szCs w:val="22"/>
-          <w:lang w:val="es-ES"/>
-        </w:rPr>
-        <w:t>Elbrächter</w:t>
-      </w:r>
-      <w:proofErr w:type="spellEnd"/>
-      <w:r>
-        <w:rPr>
-          <w:szCs w:val="22"/>
-          <w:lang w:val="es-ES"/>
-        </w:rPr>
-        <w:t>, 2010).</w:t>
+        <w:t>conteo con máximo detalle con la magnificación 400X (microfitoplancton y nanofitoplancton) (Edler and Elbrächter, 2010).</w:t>
       </w:r>
     </w:p>
     <w:p>
@@ -8459,23 +7939,7 @@
           <w:szCs w:val="22"/>
           <w:lang w:val="es-ES"/>
         </w:rPr>
-        <w:t>En todos los casos, identificar los organismos hasta el nivel taxonómico más bajo (</w:t>
-      </w:r>
-      <w:proofErr w:type="spellStart"/>
-      <w:r>
-        <w:rPr>
-          <w:szCs w:val="22"/>
-          <w:lang w:val="es-ES"/>
-        </w:rPr>
-        <w:t>Hasle</w:t>
-      </w:r>
-      <w:proofErr w:type="spellEnd"/>
-      <w:r>
-        <w:rPr>
-          <w:szCs w:val="22"/>
-          <w:lang w:val="es-ES"/>
-        </w:rPr>
-        <w:t>, 1978), usando guías taxonómicas especializadas disponibles en el laboratorio de biología.</w:t>
+        <w:t>En todos los casos, identificar los organismos hasta el nivel taxonómico más bajo (Hasle, 1978), usando guías taxonómicas especializadas disponibles en el laboratorio de biología.</w:t>
       </w:r>
     </w:p>
     <w:p>
@@ -8587,7 +8051,6 @@
         </w:rPr>
         <w:t xml:space="preserve">), </w:t>
       </w:r>
-      <w:proofErr w:type="spellStart"/>
       <w:r>
         <w:rPr>
           <w:szCs w:val="22"/>
@@ -8595,7 +8058,6 @@
         </w:rPr>
         <w:t>transectas</w:t>
       </w:r>
-      <w:proofErr w:type="spellEnd"/>
       <w:r>
         <w:rPr>
           <w:szCs w:val="22"/>
@@ -8884,23 +8346,7 @@
           <w:szCs w:val="22"/>
           <w:lang w:val="es-ES"/>
         </w:rPr>
-        <w:t xml:space="preserve">Los tres niveles de magnificación y observación de la muestra sea acorde al espectro de tamaño de los microorganismos que componen las comunidades </w:t>
-      </w:r>
-      <w:proofErr w:type="spellStart"/>
-      <w:r>
-        <w:rPr>
-          <w:szCs w:val="22"/>
-          <w:lang w:val="es-ES"/>
-        </w:rPr>
-        <w:t>fitoplanctónicas</w:t>
-      </w:r>
-      <w:proofErr w:type="spellEnd"/>
-      <w:r>
-        <w:rPr>
-          <w:szCs w:val="22"/>
-          <w:lang w:val="es-ES"/>
-        </w:rPr>
-        <w:t xml:space="preserve"> (</w:t>
+        <w:t>Los tres niveles de magnificación y observación de la muestra sea acorde al espectro de tamaño de los microorganismos que componen las comunidades fitoplanctónicas (</w:t>
       </w:r>
       <w:r>
         <w:rPr>
@@ -8998,23 +8444,7 @@
           <w:szCs w:val="22"/>
           <w:lang w:val="es-ES"/>
         </w:rPr>
-        <w:t xml:space="preserve">Al contar secciones de la cámara por </w:t>
-      </w:r>
-      <w:proofErr w:type="spellStart"/>
-      <w:r>
-        <w:rPr>
-          <w:szCs w:val="22"/>
-          <w:lang w:val="es-ES"/>
-        </w:rPr>
-        <w:t>transectas</w:t>
-      </w:r>
-      <w:proofErr w:type="spellEnd"/>
-      <w:r>
-        <w:rPr>
-          <w:szCs w:val="22"/>
-          <w:lang w:val="es-ES"/>
-        </w:rPr>
-        <w:t xml:space="preserve"> se tendrá en cuenta, el criterio de inclusión de las células que se encuentren en líneas contiguas. La forma más adecuada es decidir que las células que se encuentran completamente en el campo o aproximadamente al menos 2/4 partes o más, deben ser contadas, mientras que las que sean parcialmente observadas, es decir</w:t>
+        <w:t>Al contar secciones de la cámara por transectas se tendrá en cuenta, el criterio de inclusión de las células que se encuentren en líneas contiguas. La forma más adecuada es decidir que las células que se encuentran completamente en el campo o aproximadamente al menos 2/4 partes o más, deben ser contadas, mientras que las que sean parcialmente observadas, es decir</w:t>
       </w:r>
       <w:r>
         <w:rPr>
@@ -10152,25 +9582,7 @@
                 <w:sz w:val="20"/>
                 <w:lang w:val="es-ES_tradnl"/>
               </w:rPr>
-              <w:t>0.2 – 2. 0 µm (</w:t>
-            </w:r>
-            <w:proofErr w:type="spellStart"/>
-            <w:r>
-              <w:rPr>
-                <w:rFonts w:ascii="Arial" w:hAnsi="Arial" w:cs="Arial"/>
-                <w:sz w:val="20"/>
-                <w:lang w:val="es-ES_tradnl"/>
-              </w:rPr>
-              <w:t>Picofitoplancton</w:t>
-            </w:r>
-            <w:proofErr w:type="spellEnd"/>
-            <w:r>
-              <w:rPr>
-                <w:rFonts w:ascii="Arial" w:hAnsi="Arial" w:cs="Arial"/>
-                <w:sz w:val="20"/>
-                <w:lang w:val="es-ES_tradnl"/>
-              </w:rPr>
-              <w:t>)*</w:t>
+              <w:t>0.2 – 2. 0 µm (Picofitoplancton)*</w:t>
             </w:r>
           </w:p>
         </w:tc>
@@ -10221,25 +9633,7 @@
                 <w:sz w:val="20"/>
                 <w:lang w:val="es-ES_tradnl"/>
               </w:rPr>
-              <w:t>2.0 – 20 µm (</w:t>
-            </w:r>
-            <w:proofErr w:type="spellStart"/>
-            <w:r>
-              <w:rPr>
-                <w:rFonts w:ascii="Arial" w:hAnsi="Arial" w:cs="Arial"/>
-                <w:sz w:val="20"/>
-                <w:lang w:val="es-ES_tradnl"/>
-              </w:rPr>
-              <w:t>Nanofitoplancton</w:t>
-            </w:r>
-            <w:proofErr w:type="spellEnd"/>
-            <w:r>
-              <w:rPr>
-                <w:rFonts w:ascii="Arial" w:hAnsi="Arial" w:cs="Arial"/>
-                <w:sz w:val="20"/>
-                <w:lang w:val="es-ES_tradnl"/>
-              </w:rPr>
-              <w:t>)</w:t>
+              <w:t>2.0 – 20 µm (Nanofitoplancton)</w:t>
             </w:r>
           </w:p>
         </w:tc>
@@ -10290,25 +9684,7 @@
                 <w:sz w:val="20"/>
                 <w:lang w:val="es-ES_tradnl"/>
               </w:rPr>
-              <w:t>&gt;20 µm (</w:t>
-            </w:r>
-            <w:proofErr w:type="spellStart"/>
-            <w:r>
-              <w:rPr>
-                <w:rFonts w:ascii="Arial" w:hAnsi="Arial" w:cs="Arial"/>
-                <w:sz w:val="20"/>
-                <w:lang w:val="es-ES_tradnl"/>
-              </w:rPr>
-              <w:t>Microfitoplancton</w:t>
-            </w:r>
-            <w:proofErr w:type="spellEnd"/>
-            <w:r>
-              <w:rPr>
-                <w:rFonts w:ascii="Arial" w:hAnsi="Arial" w:cs="Arial"/>
-                <w:sz w:val="20"/>
-                <w:lang w:val="es-ES_tradnl"/>
-              </w:rPr>
-              <w:t>)</w:t>
+              <w:t>&gt;20 µm (Microfitoplancton)</w:t>
             </w:r>
           </w:p>
         </w:tc>
@@ -10359,39 +9735,7 @@
           <w:sz w:val="18"/>
           <w:szCs w:val="18"/>
         </w:rPr>
-        <w:t xml:space="preserve">Usualmente el </w:t>
-      </w:r>
-      <w:proofErr w:type="spellStart"/>
-      <w:r>
-        <w:rPr>
-          <w:sz w:val="18"/>
-          <w:szCs w:val="18"/>
-        </w:rPr>
-        <w:t>picofitoplancton</w:t>
-      </w:r>
-      <w:proofErr w:type="spellEnd"/>
-      <w:r>
-        <w:rPr>
-          <w:sz w:val="18"/>
-          <w:szCs w:val="18"/>
-        </w:rPr>
-        <w:t xml:space="preserve"> no se analiza con el método </w:t>
-      </w:r>
-      <w:proofErr w:type="spellStart"/>
-      <w:r>
-        <w:rPr>
-          <w:sz w:val="18"/>
-          <w:szCs w:val="18"/>
-        </w:rPr>
-        <w:t>Utermöhl</w:t>
-      </w:r>
-      <w:proofErr w:type="spellEnd"/>
-      <w:r>
-        <w:rPr>
-          <w:sz w:val="18"/>
-          <w:szCs w:val="18"/>
-        </w:rPr>
-        <w:t>.</w:t>
+        <w:t>Usualmente el picofitoplancton no se analiza con el método Utermöhl.</w:t>
       </w:r>
     </w:p>
     <w:p>
@@ -10468,15 +9812,7 @@
         <w:t>muestra</w:t>
       </w:r>
       <w:r>
-        <w:t xml:space="preserve"> en un </w:t>
-      </w:r>
-      <w:proofErr w:type="spellStart"/>
-      <w:r>
-        <w:t>beaker</w:t>
-      </w:r>
-      <w:proofErr w:type="spellEnd"/>
-      <w:r>
-        <w:t xml:space="preserve"> volumétrico. </w:t>
+        <w:t xml:space="preserve"> en un beaker volumétrico. </w:t>
       </w:r>
     </w:p>
     <w:p>
@@ -10496,15 +9832,7 @@
         <w:t>medido</w:t>
       </w:r>
       <w:r>
-        <w:t xml:space="preserve"> el volumen, con la pipeta </w:t>
-      </w:r>
-      <w:proofErr w:type="spellStart"/>
-      <w:r>
-        <w:t>Hensen-Stempel</w:t>
-      </w:r>
-      <w:proofErr w:type="spellEnd"/>
-      <w:r>
-        <w:t xml:space="preserve"> </w:t>
+        <w:t xml:space="preserve"> el volumen, con la pipeta Hensen-Stempel </w:t>
       </w:r>
       <w:r>
         <w:t xml:space="preserve">de 1 </w:t>
@@ -10545,28 +9873,11 @@
         <w:jc w:val="both"/>
       </w:pPr>
       <w:r>
-        <w:t xml:space="preserve">Retirar la pipeta </w:t>
-      </w:r>
-      <w:proofErr w:type="spellStart"/>
-      <w:r>
-        <w:t>Hensen-Stempel</w:t>
-      </w:r>
-      <w:proofErr w:type="spellEnd"/>
-      <w:r>
-        <w:t xml:space="preserve"> del </w:t>
-      </w:r>
-      <w:proofErr w:type="spellStart"/>
-      <w:r>
-        <w:t>beaker</w:t>
-      </w:r>
-      <w:proofErr w:type="spellEnd"/>
-      <w:r>
-        <w:t xml:space="preserve"> y verter </w:t>
+        <w:t xml:space="preserve">Retirar la pipeta Hensen-Stempel del beaker y verter </w:t>
       </w:r>
       <w:r>
         <w:t xml:space="preserve">la alícuota en la cámara </w:t>
       </w:r>
-      <w:proofErr w:type="spellStart"/>
       <w:r>
         <w:rPr>
           <w:szCs w:val="22"/>
@@ -10586,15 +9897,7 @@
           <w:szCs w:val="22"/>
           <w:lang w:val="es-ES"/>
         </w:rPr>
-        <w:t>wick</w:t>
-      </w:r>
-      <w:proofErr w:type="spellEnd"/>
-      <w:r>
-        <w:rPr>
-          <w:szCs w:val="22"/>
-          <w:lang w:val="es-ES"/>
-        </w:rPr>
-        <w:t>-</w:t>
+        <w:t>wick-</w:t>
       </w:r>
       <w:r>
         <w:rPr>
@@ -10619,7 +9922,6 @@
       <w:r>
         <w:t xml:space="preserve">Revisar la cámara </w:t>
       </w:r>
-      <w:proofErr w:type="spellStart"/>
       <w:r>
         <w:rPr>
           <w:szCs w:val="22"/>
@@ -10639,15 +9941,7 @@
           <w:szCs w:val="22"/>
           <w:lang w:val="es-ES"/>
         </w:rPr>
-        <w:t>wick</w:t>
-      </w:r>
-      <w:proofErr w:type="spellEnd"/>
-      <w:r>
-        <w:rPr>
-          <w:szCs w:val="22"/>
-          <w:lang w:val="es-ES"/>
-        </w:rPr>
-        <w:t>-</w:t>
+        <w:t>wick-</w:t>
       </w:r>
       <w:r>
         <w:rPr>
@@ -11420,21 +10714,12 @@
           <w:lang w:val="es-ES" w:eastAsia="es-ES"/>
         </w:rPr>
       </w:pPr>
-      <w:proofErr w:type="spellStart"/>
       <w:r>
         <w:rPr>
           <w:szCs w:val="22"/>
           <w:lang w:val="es-ES" w:eastAsia="es-ES"/>
         </w:rPr>
-        <w:t>Click</w:t>
-      </w:r>
-      <w:proofErr w:type="spellEnd"/>
-      <w:r>
-        <w:rPr>
-          <w:szCs w:val="22"/>
-          <w:lang w:val="es-ES" w:eastAsia="es-ES"/>
-        </w:rPr>
-        <w:t xml:space="preserve"> en la pestaña archivo &gt;Guardar &gt; </w:t>
+        <w:t xml:space="preserve">Click en la pestaña archivo &gt;Guardar &gt; </w:t>
       </w:r>
       <w:r>
         <w:rPr>
@@ -11478,21 +10763,12 @@
           <w:lang w:val="es-ES" w:eastAsia="es-ES"/>
         </w:rPr>
       </w:pPr>
-      <w:proofErr w:type="spellStart"/>
       <w:r>
         <w:rPr>
           <w:szCs w:val="22"/>
           <w:lang w:val="es-ES" w:eastAsia="es-ES"/>
         </w:rPr>
-        <w:t>Click</w:t>
-      </w:r>
-      <w:proofErr w:type="spellEnd"/>
-      <w:r>
-        <w:rPr>
-          <w:szCs w:val="22"/>
-          <w:lang w:val="es-ES" w:eastAsia="es-ES"/>
-        </w:rPr>
-        <w:t xml:space="preserve"> en cerrar A</w:t>
+        <w:t>Click en cerrar A</w:t>
       </w:r>
       <w:r>
         <w:rPr>
@@ -13309,7 +12585,6 @@
         </w:rPr>
         <w:t>/</w:t>
       </w:r>
-      <w:proofErr w:type="gramStart"/>
       <w:r>
         <w:rPr>
           <w:szCs w:val="22"/>
@@ -13320,14 +12595,7 @@
         <w:rPr>
           <w:szCs w:val="22"/>
         </w:rPr>
-        <w:t xml:space="preserve"> encontradas</w:t>
-      </w:r>
-      <w:proofErr w:type="gramEnd"/>
-      <w:r>
-        <w:rPr>
-          <w:szCs w:val="22"/>
-        </w:rPr>
-        <w:t xml:space="preserve"> en la alícuotas.</w:t>
+        <w:t xml:space="preserve"> encontradas en la alícuotas.</w:t>
       </w:r>
     </w:p>
     <w:p>
@@ -13518,21 +12786,7 @@
         <w:rPr>
           <w:szCs w:val="22"/>
         </w:rPr>
-        <w:t xml:space="preserve">La cuantificación del fitoplancton será realizada estadísticamente, ya que no es posible contar todos los individuos que se encuentran en la muestra. Se utilizan método de recuento de células por cámara </w:t>
-      </w:r>
-      <w:proofErr w:type="spellStart"/>
-      <w:r>
-        <w:rPr>
-          <w:szCs w:val="22"/>
-        </w:rPr>
-        <w:t>Utermöhl</w:t>
-      </w:r>
-      <w:proofErr w:type="spellEnd"/>
-      <w:r>
-        <w:rPr>
-          <w:szCs w:val="22"/>
-        </w:rPr>
-        <w:t>.</w:t>
+        <w:t>La cuantificación del fitoplancton será realizada estadísticamente, ya que no es posible contar todos los individuos que se encuentran en la muestra. Se utilizan método de recuento de células por cámara Utermöhl.</w:t>
       </w:r>
     </w:p>
     <w:p>
@@ -13684,25 +12938,13 @@
                 <w:rFonts w:ascii="Cambria Math" w:hAnsi="Cambria Math"/>
                 <w:lang w:val="es-ES"/>
               </w:rPr>
-              <m:t>Cel</m:t>
-            </w:ins>
-          </m:r>
-          <m:r>
-            <w:ins w:id="64" w:author="Christian Bermúdez Rivas" w:date="2022-07-29T16:02:00Z">
-              <m:rPr>
-                <m:sty m:val="p"/>
-              </m:rPr>
-              <w:rPr>
-                <w:rFonts w:ascii="Cambria Math" w:hAnsi="Cambria Math"/>
-                <w:lang w:val="es-ES"/>
-              </w:rPr>
-              <m:t>/L=N*</m:t>
+              <m:t>Cel/L=N*</m:t>
             </w:ins>
           </m:r>
           <m:f>
             <m:fPr>
               <m:ctrlPr>
-                <w:ins w:id="65" w:author="Christian Bermúdez Rivas" w:date="2022-07-29T16:02:00Z">
+                <w:ins w:id="64" w:author="Christian Bermúdez Rivas" w:date="2022-07-29T16:02:00Z">
                   <w:rPr>
                     <w:rFonts w:ascii="Cambria Math" w:hAnsi="Cambria Math"/>
                     <w:lang w:val="es-ES"/>
@@ -13712,7 +12954,7 @@
             </m:fPr>
             <m:num>
               <m:r>
-                <w:ins w:id="66" w:author="Christian Bermúdez Rivas" w:date="2022-07-29T16:02:00Z">
+                <w:ins w:id="65" w:author="Christian Bermúdez Rivas" w:date="2022-07-29T16:02:00Z">
                   <m:rPr>
                     <m:sty m:val="p"/>
                   </m:rPr>
@@ -13726,7 +12968,7 @@
             </m:num>
             <m:den>
               <m:r>
-                <w:ins w:id="67" w:author="Christian Bermúdez Rivas" w:date="2022-07-29T16:02:00Z">
+                <w:ins w:id="66" w:author="Christian Bermúdez Rivas" w:date="2022-07-29T16:02:00Z">
                   <m:rPr>
                     <m:sty m:val="p"/>
                   </m:rPr>
@@ -13746,10 +12988,10 @@
     <w:p>
       <w:pPr>
         <w:rPr>
-          <w:ins w:id="68" w:author="Christian Bermúdez Rivas" w:date="2022-07-22T17:49:00Z"/>
-        </w:rPr>
-      </w:pPr>
-      <w:ins w:id="69" w:author="Christian Bermúdez Rivas" w:date="2022-07-22T17:49:00Z">
+          <w:ins w:id="67" w:author="Christian Bermúdez Rivas" w:date="2022-07-22T17:49:00Z"/>
+        </w:rPr>
+      </w:pPr>
+      <w:ins w:id="68" w:author="Christian Bermúdez Rivas" w:date="2022-07-22T17:49:00Z">
         <w:r>
           <w:lastRenderedPageBreak/>
           <w:t>Donde:</w:t>
@@ -13759,22 +13001,22 @@
     <w:p>
       <w:pPr>
         <w:rPr>
+          <w:ins w:id="69" w:author="Christian Bermúdez Rivas" w:date="2022-07-22T17:49:00Z"/>
+        </w:rPr>
+      </w:pPr>
+    </w:p>
+    <w:p>
+      <w:pPr>
+        <w:rPr>
           <w:ins w:id="70" w:author="Christian Bermúdez Rivas" w:date="2022-07-22T17:49:00Z"/>
         </w:rPr>
       </w:pPr>
-    </w:p>
-    <w:p>
-      <w:pPr>
-        <w:rPr>
-          <w:ins w:id="71" w:author="Christian Bermúdez Rivas" w:date="2022-07-22T17:49:00Z"/>
-        </w:rPr>
-      </w:pPr>
-      <w:ins w:id="72" w:author="Christian Bermúdez Rivas" w:date="2022-07-22T17:50:00Z">
+      <w:ins w:id="71" w:author="Christian Bermúdez Rivas" w:date="2022-07-22T17:50:00Z">
         <w:r>
           <w:t>Cel</w:t>
         </w:r>
       </w:ins>
-      <w:ins w:id="73" w:author="Christian Bermúdez Rivas" w:date="2022-07-22T17:49:00Z">
+      <w:ins w:id="72" w:author="Christian Bermúdez Rivas" w:date="2022-07-22T17:49:00Z">
         <w:r>
           <w:t>/L</w:t>
         </w:r>
@@ -13788,12 +13030,12 @@
           <w:t xml:space="preserve">Densidad de </w:t>
         </w:r>
       </w:ins>
-      <w:ins w:id="74" w:author="Christian Bermúdez Rivas" w:date="2022-07-22T17:54:00Z">
+      <w:ins w:id="73" w:author="Christian Bermúdez Rivas" w:date="2022-07-22T17:54:00Z">
         <w:r>
           <w:t>fitoplancton</w:t>
         </w:r>
       </w:ins>
-      <w:ins w:id="75" w:author="Christian Bermúdez Rivas" w:date="2022-07-22T17:49:00Z">
+      <w:ins w:id="74" w:author="Christian Bermúdez Rivas" w:date="2022-07-22T17:49:00Z">
         <w:r>
           <w:t>.</w:t>
         </w:r>
@@ -13802,10 +13044,10 @@
     <w:p>
       <w:pPr>
         <w:rPr>
-          <w:ins w:id="76" w:author="Christian Bermúdez Rivas" w:date="2022-07-22T17:49:00Z"/>
-        </w:rPr>
-      </w:pPr>
-      <w:ins w:id="77" w:author="Christian Bermúdez Rivas" w:date="2022-07-22T17:49:00Z">
+          <w:ins w:id="75" w:author="Christian Bermúdez Rivas" w:date="2022-07-22T17:49:00Z"/>
+        </w:rPr>
+      </w:pPr>
+      <w:ins w:id="76" w:author="Christian Bermúdez Rivas" w:date="2022-07-22T17:49:00Z">
         <w:r>
           <w:t xml:space="preserve">N </w:t>
         </w:r>
@@ -13822,22 +13064,22 @@
           <w:t xml:space="preserve"> </w:t>
         </w:r>
       </w:ins>
-      <w:ins w:id="78" w:author="Christian Bermúdez Rivas" w:date="2022-07-22T17:54:00Z">
+      <w:ins w:id="77" w:author="Christian Bermúdez Rivas" w:date="2022-07-22T17:54:00Z">
         <w:r>
           <w:t>células</w:t>
         </w:r>
       </w:ins>
-      <w:ins w:id="79" w:author="Christian Bermúdez Rivas" w:date="2022-07-22T17:49:00Z">
+      <w:ins w:id="78" w:author="Christian Bermúdez Rivas" w:date="2022-07-22T17:49:00Z">
         <w:r>
           <w:t xml:space="preserve"> contad</w:t>
         </w:r>
       </w:ins>
-      <w:ins w:id="80" w:author="Christian Bermúdez Rivas" w:date="2022-07-22T17:54:00Z">
+      <w:ins w:id="79" w:author="Christian Bermúdez Rivas" w:date="2022-07-22T17:54:00Z">
         <w:r>
           <w:t>a</w:t>
         </w:r>
       </w:ins>
-      <w:ins w:id="81" w:author="Christian Bermúdez Rivas" w:date="2022-07-22T17:49:00Z">
+      <w:ins w:id="80" w:author="Christian Bermúdez Rivas" w:date="2022-07-22T17:49:00Z">
         <w:r>
           <w:t>s.</w:t>
         </w:r>
@@ -13846,58 +13088,44 @@
     <w:p>
       <w:pPr>
         <w:rPr>
-          <w:ins w:id="82" w:author="Christian Bermúdez Rivas" w:date="2022-07-29T16:02:00Z"/>
+          <w:ins w:id="81" w:author="Christian Bermúdez Rivas" w:date="2022-07-29T16:02:00Z"/>
           <w:lang w:val="es-ES"/>
         </w:rPr>
       </w:pPr>
-      <w:bookmarkStart w:id="83" w:name="_Hlk106984036"/>
+      <w:bookmarkStart w:id="82" w:name="_Hlk106984036"/>
       <w:bookmarkEnd w:id="47"/>
-      <w:ins w:id="84" w:author="Christian Bermúdez Rivas" w:date="2022-07-29T16:02:00Z">
+      <w:ins w:id="83" w:author="Christian Bermúdez Rivas" w:date="2022-07-29T16:02:00Z">
         <w:r>
           <w:rPr>
             <w:lang w:val="es-ES"/>
           </w:rPr>
-          <w:t xml:space="preserve">v = Volumen de la cámara, </w:t>
+          <w:t>v = Volumen de la cámara, m</w:t>
         </w:r>
-        <w:proofErr w:type="spellStart"/>
+        <w:bookmarkEnd w:id="82"/>
         <w:r>
           <w:rPr>
             <w:lang w:val="es-ES"/>
           </w:rPr>
-          <w:t>m</w:t>
-        </w:r>
-        <w:bookmarkEnd w:id="83"/>
-        <w:r>
-          <w:rPr>
-            <w:lang w:val="es-ES"/>
-          </w:rPr>
-          <w:t>L</w:t>
-        </w:r>
-        <w:proofErr w:type="spellEnd"/>
-        <w:r>
-          <w:rPr>
-            <w:lang w:val="es-ES"/>
-          </w:rPr>
-          <w:t>.</w:t>
+          <w:t>L.</w:t>
         </w:r>
       </w:ins>
     </w:p>
     <w:p>
       <w:pPr>
         <w:rPr>
+          <w:ins w:id="84" w:author="Christian Bermúdez Rivas" w:date="2022-07-22T17:49:00Z"/>
+          <w:lang w:val="es-ES"/>
+        </w:rPr>
+      </w:pPr>
+    </w:p>
+    <w:p>
+      <w:pPr>
+        <w:pStyle w:val="Ttulo5"/>
+        <w:rPr>
           <w:ins w:id="85" w:author="Christian Bermúdez Rivas" w:date="2022-07-22T17:49:00Z"/>
-          <w:lang w:val="es-ES"/>
-        </w:rPr>
-      </w:pPr>
-    </w:p>
-    <w:p>
-      <w:pPr>
-        <w:pStyle w:val="Ttulo5"/>
-        <w:rPr>
-          <w:ins w:id="86" w:author="Christian Bermúdez Rivas" w:date="2022-07-22T17:49:00Z"/>
-        </w:rPr>
-      </w:pPr>
-      <w:ins w:id="87" w:author="Christian Bermúdez Rivas" w:date="2022-07-22T17:49:00Z">
+        </w:rPr>
+      </w:pPr>
+      <w:ins w:id="86" w:author="Christian Bermúdez Rivas" w:date="2022-07-22T17:49:00Z">
         <w:r>
           <w:t>Conteo por campos</w:t>
         </w:r>
@@ -13906,29 +13134,29 @@
     <w:p>
       <w:pPr>
         <w:rPr>
+          <w:ins w:id="87" w:author="Christian Bermúdez Rivas" w:date="2022-07-22T17:49:00Z"/>
+          <w:lang w:val="es-ES"/>
+        </w:rPr>
+      </w:pPr>
+    </w:p>
+    <w:p>
+      <w:pPr>
+        <w:jc w:val="both"/>
+        <w:rPr>
           <w:ins w:id="88" w:author="Christian Bermúdez Rivas" w:date="2022-07-22T17:49:00Z"/>
-          <w:lang w:val="es-ES"/>
-        </w:rPr>
-      </w:pPr>
-    </w:p>
-    <w:p>
-      <w:pPr>
-        <w:jc w:val="both"/>
-        <w:rPr>
-          <w:ins w:id="89" w:author="Christian Bermúdez Rivas" w:date="2022-07-22T17:49:00Z"/>
-        </w:rPr>
-        <w:pPrChange w:id="90" w:author="Christian Bermúdez Rivas" w:date="2022-07-22T17:51:00Z">
+        </w:rPr>
+        <w:pPrChange w:id="89" w:author="Christian Bermúdez Rivas" w:date="2022-07-22T17:51:00Z">
           <w:pPr/>
         </w:pPrChange>
       </w:pPr>
-      <w:ins w:id="91" w:author="Christian Bermúdez Rivas" w:date="2022-07-22T17:49:00Z">
+      <w:ins w:id="90" w:author="Christian Bermúdez Rivas" w:date="2022-07-22T17:49:00Z">
         <w:r>
           <w:t xml:space="preserve">Para el conteo por medio de campos, se debe conocer de antemano las medidas en milímetros de diámetro del campo por cada capacidad de aumento. Con este dato, se calcula el área del campo, donde el área del campo es igual a </w:t>
         </w:r>
       </w:ins>
       <m:oMath>
         <m:r>
-          <w:ins w:id="92" w:author="Christian Bermúdez Rivas" w:date="2022-07-22T17:49:00Z">
+          <w:ins w:id="91" w:author="Christian Bermúdez Rivas" w:date="2022-07-22T17:49:00Z">
             <w:rPr>
               <w:rFonts w:ascii="Cambria Math" w:hAnsi="Cambria Math"/>
             </w:rPr>
@@ -13938,7 +13166,7 @@
         <m:sSup>
           <m:sSupPr>
             <m:ctrlPr>
-              <w:ins w:id="93" w:author="Christian Bermúdez Rivas" w:date="2022-07-22T17:49:00Z">
+              <w:ins w:id="92" w:author="Christian Bermúdez Rivas" w:date="2022-07-22T17:49:00Z">
                 <w:rPr>
                   <w:rFonts w:ascii="Cambria Math" w:hAnsi="Cambria Math"/>
                   <w:i/>
@@ -13948,7 +13176,7 @@
           </m:sSupPr>
           <m:e>
             <m:r>
-              <w:ins w:id="94" w:author="Christian Bermúdez Rivas" w:date="2022-07-22T17:49:00Z">
+              <w:ins w:id="93" w:author="Christian Bermúdez Rivas" w:date="2022-07-22T17:49:00Z">
                 <w:rPr>
                   <w:rFonts w:ascii="Cambria Math" w:hAnsi="Cambria Math"/>
                 </w:rPr>
@@ -13958,7 +13186,7 @@
             <m:f>
               <m:fPr>
                 <m:ctrlPr>
-                  <w:ins w:id="95" w:author="Christian Bermúdez Rivas" w:date="2022-07-22T17:49:00Z">
+                  <w:ins w:id="94" w:author="Christian Bermúdez Rivas" w:date="2022-07-22T17:49:00Z">
                     <w:rPr>
                       <w:rFonts w:ascii="Cambria Math" w:hAnsi="Cambria Math"/>
                       <w:i/>
@@ -13968,7 +13196,7 @@
               </m:fPr>
               <m:num>
                 <m:r>
-                  <w:ins w:id="96" w:author="Christian Bermúdez Rivas" w:date="2022-07-22T17:49:00Z">
+                  <w:ins w:id="95" w:author="Christian Bermúdez Rivas" w:date="2022-07-22T17:49:00Z">
                     <w:rPr>
                       <w:rFonts w:ascii="Cambria Math" w:hAnsi="Cambria Math"/>
                     </w:rPr>
@@ -13978,7 +13206,7 @@
               </m:num>
               <m:den>
                 <m:r>
-                  <w:ins w:id="97" w:author="Christian Bermúdez Rivas" w:date="2022-07-22T17:49:00Z">
+                  <w:ins w:id="96" w:author="Christian Bermúdez Rivas" w:date="2022-07-22T17:49:00Z">
                     <w:rPr>
                       <w:rFonts w:ascii="Cambria Math" w:hAnsi="Cambria Math"/>
                     </w:rPr>
@@ -13988,7 +13216,7 @@
               </m:den>
             </m:f>
             <m:r>
-              <w:ins w:id="98" w:author="Christian Bermúdez Rivas" w:date="2022-07-22T17:49:00Z">
+              <w:ins w:id="97" w:author="Christian Bermúdez Rivas" w:date="2022-07-22T17:49:00Z">
                 <w:rPr>
                   <w:rFonts w:ascii="Cambria Math" w:hAnsi="Cambria Math"/>
                 </w:rPr>
@@ -13998,7 +13226,7 @@
           </m:e>
           <m:sup>
             <m:r>
-              <w:ins w:id="99" w:author="Christian Bermúdez Rivas" w:date="2022-07-22T17:49:00Z">
+              <w:ins w:id="98" w:author="Christian Bermúdez Rivas" w:date="2022-07-22T17:49:00Z">
                 <w:rPr>
                   <w:rFonts w:ascii="Cambria Math" w:hAnsi="Cambria Math"/>
                 </w:rPr>
@@ -14008,7 +13236,7 @@
           </m:sup>
         </m:sSup>
       </m:oMath>
-      <w:ins w:id="100" w:author="Christian Bermúdez Rivas" w:date="2022-07-22T17:49:00Z">
+      <w:ins w:id="99" w:author="Christian Bermúdez Rivas" w:date="2022-07-22T17:49:00Z">
         <w:r>
           <w:rPr>
             <w:rFonts w:eastAsiaTheme="minorEastAsia"/>
@@ -14032,7 +13260,7 @@
           <w:t xml:space="preserve">Siguiendo los cálculos descritos en APHA (2017), se calcula el número de </w:t>
         </w:r>
       </w:ins>
-      <w:ins w:id="101" w:author="Christian Bermúdez Rivas" w:date="2022-07-22T17:51:00Z">
+      <w:ins w:id="100" w:author="Christian Bermúdez Rivas" w:date="2022-07-22T17:51:00Z">
         <w:r>
           <w:rPr>
             <w:rFonts w:eastAsiaTheme="minorEastAsia"/>
@@ -14041,7 +13269,7 @@
           <w:t>células</w:t>
         </w:r>
       </w:ins>
-      <w:ins w:id="102" w:author="Christian Bermúdez Rivas" w:date="2022-07-22T17:49:00Z">
+      <w:ins w:id="101" w:author="Christian Bermúdez Rivas" w:date="2022-07-22T17:49:00Z">
         <w:r>
           <w:rPr>
             <w:color w:val="000000"/>
@@ -14056,14 +13284,14 @@
     <w:p>
       <w:pPr>
         <w:rPr>
+          <w:ins w:id="102" w:author="Christian Bermúdez Rivas" w:date="2022-07-22T17:49:00Z"/>
+        </w:rPr>
+      </w:pPr>
+    </w:p>
+    <w:p>
+      <w:pPr>
+        <w:rPr>
           <w:ins w:id="103" w:author="Christian Bermúdez Rivas" w:date="2022-07-22T17:49:00Z"/>
-        </w:rPr>
-      </w:pPr>
-    </w:p>
-    <w:p>
-      <w:pPr>
-        <w:rPr>
-          <w:ins w:id="104" w:author="Christian Bermúdez Rivas" w:date="2022-07-22T17:49:00Z"/>
           <w:rFonts w:eastAsiaTheme="minorEastAsia"/>
         </w:rPr>
       </w:pPr>
@@ -14073,7 +13301,7 @@
             <m:fPr>
               <m:type m:val="skw"/>
               <m:ctrlPr>
-                <w:ins w:id="105" w:author="Christian Bermúdez Rivas" w:date="2022-07-22T17:49:00Z">
+                <w:ins w:id="104" w:author="Christian Bermúdez Rivas" w:date="2022-07-22T17:49:00Z">
                   <w:rPr>
                     <w:rFonts w:ascii="Cambria Math" w:eastAsia="Cambria Math" w:hAnsi="Cambria Math"/>
                     <w:i/>
@@ -14084,7 +13312,7 @@
             </m:fPr>
             <m:num>
               <m:r>
-                <w:ins w:id="106" w:author="Christian Bermúdez Rivas" w:date="2022-07-22T17:49:00Z">
+                <w:ins w:id="105" w:author="Christian Bermúdez Rivas" w:date="2022-07-22T17:49:00Z">
                   <w:rPr>
                     <w:rFonts w:ascii="Cambria Math" w:eastAsia="Cambria Math" w:hAnsi="Cambria Math"/>
                     <w:color w:val="000000"/>
@@ -14095,7 +13323,7 @@
             </m:num>
             <m:den>
               <m:r>
-                <w:ins w:id="107" w:author="Christian Bermúdez Rivas" w:date="2022-07-22T17:49:00Z">
+                <w:ins w:id="106" w:author="Christian Bermúdez Rivas" w:date="2022-07-22T17:49:00Z">
                   <w:rPr>
                     <w:rFonts w:ascii="Cambria Math" w:eastAsia="Cambria Math" w:hAnsi="Cambria Math"/>
                     <w:color w:val="000000"/>
@@ -14106,7 +13334,7 @@
             </m:den>
           </m:f>
           <m:r>
-            <w:ins w:id="108" w:author="Christian Bermúdez Rivas" w:date="2022-07-22T17:49:00Z">
+            <w:ins w:id="107" w:author="Christian Bermúdez Rivas" w:date="2022-07-22T17:49:00Z">
               <w:rPr>
                 <w:rFonts w:ascii="Cambria Math" w:eastAsiaTheme="minorEastAsia" w:hAnsi="Cambria Math"/>
               </w:rPr>
@@ -14116,7 +13344,7 @@
           <m:f>
             <m:fPr>
               <m:ctrlPr>
-                <w:ins w:id="109" w:author="Christian Bermúdez Rivas" w:date="2022-07-22T17:49:00Z">
+                <w:ins w:id="108" w:author="Christian Bermúdez Rivas" w:date="2022-07-22T17:49:00Z">
                   <w:rPr>
                     <w:rFonts w:ascii="Cambria Math" w:eastAsiaTheme="minorEastAsia" w:hAnsi="Cambria Math"/>
                     <w:i/>
@@ -14126,7 +13354,7 @@
             </m:fPr>
             <m:num>
               <m:r>
-                <w:ins w:id="110" w:author="Christian Bermúdez Rivas" w:date="2022-07-22T17:49:00Z">
+                <w:ins w:id="109" w:author="Christian Bermúdez Rivas" w:date="2022-07-22T17:49:00Z">
                   <w:rPr>
                     <w:rFonts w:ascii="Cambria Math" w:eastAsiaTheme="minorEastAsia" w:hAnsi="Cambria Math"/>
                   </w:rPr>
@@ -14136,7 +13364,7 @@
             </m:num>
             <m:den>
               <m:r>
-                <w:ins w:id="111" w:author="Christian Bermúdez Rivas" w:date="2022-07-22T17:49:00Z">
+                <w:ins w:id="110" w:author="Christian Bermúdez Rivas" w:date="2022-07-22T17:49:00Z">
                   <w:rPr>
                     <w:rFonts w:ascii="Cambria Math" w:eastAsiaTheme="minorEastAsia" w:hAnsi="Cambria Math"/>
                   </w:rPr>
@@ -14151,19 +13379,19 @@
     <w:p>
       <w:pPr>
         <w:rPr>
+          <w:ins w:id="111" w:author="Christian Bermúdez Rivas" w:date="2022-07-22T17:49:00Z"/>
+          <w:rFonts w:eastAsiaTheme="minorEastAsia"/>
+        </w:rPr>
+      </w:pPr>
+    </w:p>
+    <w:p>
+      <w:pPr>
+        <w:rPr>
           <w:ins w:id="112" w:author="Christian Bermúdez Rivas" w:date="2022-07-22T17:49:00Z"/>
           <w:rFonts w:eastAsiaTheme="minorEastAsia"/>
         </w:rPr>
       </w:pPr>
-    </w:p>
-    <w:p>
-      <w:pPr>
-        <w:rPr>
-          <w:ins w:id="113" w:author="Christian Bermúdez Rivas" w:date="2022-07-22T17:49:00Z"/>
-          <w:rFonts w:eastAsiaTheme="minorEastAsia"/>
-        </w:rPr>
-      </w:pPr>
-      <w:ins w:id="114" w:author="Christian Bermúdez Rivas" w:date="2022-07-22T17:49:00Z">
+      <w:ins w:id="113" w:author="Christian Bermúdez Rivas" w:date="2022-07-22T17:49:00Z">
         <w:r>
           <w:rPr>
             <w:rFonts w:eastAsiaTheme="minorEastAsia"/>
@@ -14175,35 +13403,27 @@
     <w:p>
       <w:pPr>
         <w:rPr>
+          <w:ins w:id="114" w:author="Christian Bermúdez Rivas" w:date="2022-07-22T17:49:00Z"/>
+        </w:rPr>
+      </w:pPr>
+    </w:p>
+    <w:p>
+      <w:pPr>
+        <w:rPr>
           <w:ins w:id="115" w:author="Christian Bermúdez Rivas" w:date="2022-07-22T17:49:00Z"/>
         </w:rPr>
       </w:pPr>
-    </w:p>
-    <w:p>
-      <w:pPr>
-        <w:rPr>
-          <w:ins w:id="116" w:author="Christian Bermúdez Rivas" w:date="2022-07-22T17:49:00Z"/>
-        </w:rPr>
-      </w:pPr>
-      <w:ins w:id="117" w:author="Christian Bermúdez Rivas" w:date="2022-07-22T17:49:00Z">
+      <w:ins w:id="116" w:author="Christian Bermúdez Rivas" w:date="2022-07-22T17:49:00Z">
         <w:r>
-          <w:t>N/</w:t>
-        </w:r>
-        <w:proofErr w:type="spellStart"/>
-        <w:r>
-          <w:t>mL</w:t>
-        </w:r>
-        <w:proofErr w:type="spellEnd"/>
-        <w:r>
-          <w:t xml:space="preserve"> = Número de </w:t>
+          <w:t xml:space="preserve">N/mL = Número de </w:t>
         </w:r>
       </w:ins>
-      <w:ins w:id="118" w:author="Christian Bermúdez Rivas" w:date="2022-07-22T17:51:00Z">
+      <w:ins w:id="117" w:author="Christian Bermúdez Rivas" w:date="2022-07-22T17:51:00Z">
         <w:r>
           <w:t>células</w:t>
         </w:r>
       </w:ins>
-      <w:ins w:id="119" w:author="Christian Bermúdez Rivas" w:date="2022-07-22T17:49:00Z">
+      <w:ins w:id="118" w:author="Christian Bermúdez Rivas" w:date="2022-07-22T17:49:00Z">
         <w:r>
           <w:t xml:space="preserve"> contados por mililitros</w:t>
         </w:r>
@@ -14212,20 +13432,20 @@
     <w:p>
       <w:pPr>
         <w:rPr>
-          <w:ins w:id="120" w:author="Christian Bermúdez Rivas" w:date="2022-07-22T17:49:00Z"/>
-        </w:rPr>
-      </w:pPr>
-      <w:ins w:id="121" w:author="Christian Bermúdez Rivas" w:date="2022-07-22T17:49:00Z">
+          <w:ins w:id="119" w:author="Christian Bermúdez Rivas" w:date="2022-07-22T17:49:00Z"/>
+        </w:rPr>
+      </w:pPr>
+      <w:ins w:id="120" w:author="Christian Bermúdez Rivas" w:date="2022-07-22T17:49:00Z">
         <w:r>
           <w:t xml:space="preserve">C = Número de </w:t>
         </w:r>
       </w:ins>
-      <w:ins w:id="122" w:author="Christian Bermúdez Rivas" w:date="2022-07-22T17:51:00Z">
+      <w:ins w:id="121" w:author="Christian Bermúdez Rivas" w:date="2022-07-22T17:51:00Z">
         <w:r>
           <w:t>células</w:t>
         </w:r>
       </w:ins>
-      <w:ins w:id="123" w:author="Christian Bermúdez Rivas" w:date="2022-07-22T17:49:00Z">
+      <w:ins w:id="122" w:author="Christian Bermúdez Rivas" w:date="2022-07-22T17:49:00Z">
         <w:r>
           <w:t xml:space="preserve"> contados</w:t>
         </w:r>
@@ -14234,11 +13454,11 @@
     <w:p>
       <w:pPr>
         <w:rPr>
-          <w:ins w:id="124" w:author="Christian Bermúdez Rivas" w:date="2022-07-22T17:49:00Z"/>
+          <w:ins w:id="123" w:author="Christian Bermúdez Rivas" w:date="2022-07-22T17:49:00Z"/>
           <w:vertAlign w:val="superscript"/>
         </w:rPr>
       </w:pPr>
-      <w:ins w:id="125" w:author="Christian Bermúdez Rivas" w:date="2022-07-22T17:49:00Z">
+      <w:ins w:id="124" w:author="Christian Bermúdez Rivas" w:date="2022-07-22T17:49:00Z">
         <w:r>
           <w:t>At = Área de la cámara, mm</w:t>
         </w:r>
@@ -14253,15 +13473,13 @@
     <w:p>
       <w:pPr>
         <w:rPr>
-          <w:ins w:id="126" w:author="Christian Bermúdez Rivas" w:date="2022-07-22T17:49:00Z"/>
-        </w:rPr>
-      </w:pPr>
-      <w:proofErr w:type="spellStart"/>
-      <w:ins w:id="127" w:author="Christian Bermúdez Rivas" w:date="2022-07-22T17:49:00Z">
+          <w:ins w:id="125" w:author="Christian Bermúdez Rivas" w:date="2022-07-22T17:49:00Z"/>
+        </w:rPr>
+      </w:pPr>
+      <w:ins w:id="126" w:author="Christian Bermúdez Rivas" w:date="2022-07-22T17:49:00Z">
         <w:r>
           <w:t>Af</w:t>
         </w:r>
-        <w:proofErr w:type="spellEnd"/>
         <w:r>
           <w:t xml:space="preserve"> = </w:t>
         </w:r>
@@ -14273,10 +13491,10 @@
     <w:p>
       <w:pPr>
         <w:rPr>
-          <w:ins w:id="128" w:author="Christian Bermúdez Rivas" w:date="2022-07-22T17:49:00Z"/>
-        </w:rPr>
-      </w:pPr>
-      <w:ins w:id="129" w:author="Christian Bermúdez Rivas" w:date="2022-07-22T17:49:00Z">
+          <w:ins w:id="127" w:author="Christian Bermúdez Rivas" w:date="2022-07-22T17:49:00Z"/>
+        </w:rPr>
+      </w:pPr>
+      <w:ins w:id="128" w:author="Christian Bermúdez Rivas" w:date="2022-07-22T17:49:00Z">
         <w:r>
           <w:t>F = Área de campo, mm</w:t>
         </w:r>
@@ -14285,19 +13503,22 @@
     <w:p>
       <w:pPr>
         <w:rPr>
-          <w:ins w:id="130" w:author="Christian Bermúdez Rivas" w:date="2022-07-22T17:49:00Z"/>
-        </w:rPr>
-      </w:pPr>
-      <w:ins w:id="131" w:author="Christian Bermúdez Rivas" w:date="2022-07-22T17:49:00Z">
+          <w:ins w:id="129" w:author="Christian Bermúdez Rivas" w:date="2022-07-22T17:49:00Z"/>
+        </w:rPr>
+      </w:pPr>
+      <w:ins w:id="130" w:author="Christian Bermúdez Rivas" w:date="2022-07-22T17:49:00Z">
         <w:r>
-          <w:t xml:space="preserve">V = Volumen de muestra concentrada, </w:t>
+          <w:t>V = Volumen de muestra concentrada, mL</w:t>
         </w:r>
-        <w:proofErr w:type="spellStart"/>
-        <w:r>
-          <w:t>mL</w:t>
-        </w:r>
-        <w:proofErr w:type="spellEnd"/>
       </w:ins>
+    </w:p>
+    <w:p>
+      <w:pPr>
+        <w:rPr>
+          <w:ins w:id="131" w:author="Christian Bermúdez Rivas" w:date="2022-07-22T17:49:00Z"/>
+          <w:rFonts w:eastAsiaTheme="minorEastAsia"/>
+        </w:rPr>
+      </w:pPr>
     </w:p>
     <w:p>
       <w:pPr>
@@ -14306,15 +13527,7 @@
           <w:rFonts w:eastAsiaTheme="minorEastAsia"/>
         </w:rPr>
       </w:pPr>
-    </w:p>
-    <w:p>
-      <w:pPr>
-        <w:rPr>
-          <w:ins w:id="133" w:author="Christian Bermúdez Rivas" w:date="2022-07-22T17:49:00Z"/>
-          <w:rFonts w:eastAsiaTheme="minorEastAsia"/>
-        </w:rPr>
-      </w:pPr>
-      <w:ins w:id="134" w:author="Christian Bermúdez Rivas" w:date="2022-07-22T17:49:00Z">
+      <w:ins w:id="133" w:author="Christian Bermúdez Rivas" w:date="2022-07-22T17:49:00Z">
         <w:r>
           <w:rPr>
             <w:rFonts w:eastAsiaTheme="minorEastAsia"/>
@@ -14322,7 +13535,7 @@
           <w:t xml:space="preserve">Para calcular la densidad de </w:t>
         </w:r>
       </w:ins>
-      <w:ins w:id="135" w:author="Christian Bermúdez Rivas" w:date="2022-07-22T17:51:00Z">
+      <w:ins w:id="134" w:author="Christian Bermúdez Rivas" w:date="2022-07-22T17:51:00Z">
         <w:r>
           <w:rPr>
             <w:rFonts w:eastAsiaTheme="minorEastAsia"/>
@@ -14330,7 +13543,7 @@
           <w:t>células</w:t>
         </w:r>
       </w:ins>
-      <w:ins w:id="136" w:author="Christian Bermúdez Rivas" w:date="2022-07-22T17:49:00Z">
+      <w:ins w:id="135" w:author="Christian Bermúdez Rivas" w:date="2022-07-22T17:49:00Z">
         <w:r>
           <w:rPr>
             <w:rFonts w:eastAsiaTheme="minorEastAsia"/>
@@ -14344,7 +13557,7 @@
           <w:t>(</w:t>
         </w:r>
       </w:ins>
-      <w:ins w:id="137" w:author="Christian Bermúdez Rivas" w:date="2022-07-22T17:51:00Z">
+      <w:ins w:id="136" w:author="Christian Bermúdez Rivas" w:date="2022-07-22T17:51:00Z">
         <w:r>
           <w:rPr>
             <w:lang w:val="es-ES"/>
@@ -14352,7 +13565,7 @@
           <w:t>Cel</w:t>
         </w:r>
       </w:ins>
-      <w:ins w:id="138" w:author="Christian Bermúdez Rivas" w:date="2022-07-22T17:49:00Z">
+      <w:ins w:id="137" w:author="Christian Bermúdez Rivas" w:date="2022-07-22T17:49:00Z">
         <w:r>
           <w:rPr>
             <w:lang w:val="es-ES"/>
@@ -14371,10 +13584,10 @@
       <w:pPr>
         <w:pStyle w:val="Ttulo5"/>
         <w:rPr>
-          <w:ins w:id="139" w:author="Christian Bermúdez Rivas" w:date="2022-07-22T17:49:00Z"/>
-        </w:rPr>
-      </w:pPr>
-      <w:ins w:id="140" w:author="Christian Bermúdez Rivas" w:date="2022-07-22T17:49:00Z">
+          <w:ins w:id="138" w:author="Christian Bermúdez Rivas" w:date="2022-07-22T17:49:00Z"/>
+        </w:rPr>
+      </w:pPr>
+      <w:ins w:id="139" w:author="Christian Bermúdez Rivas" w:date="2022-07-22T17:49:00Z">
         <w:r>
           <w:t>Conteo por tiras</w:t>
         </w:r>
@@ -14383,22 +13596,22 @@
     <w:p>
       <w:pPr>
         <w:rPr>
+          <w:ins w:id="140" w:author="Christian Bermúdez Rivas" w:date="2022-07-22T17:49:00Z"/>
+        </w:rPr>
+      </w:pPr>
+    </w:p>
+    <w:p>
+      <w:pPr>
+        <w:jc w:val="both"/>
+        <w:rPr>
           <w:ins w:id="141" w:author="Christian Bermúdez Rivas" w:date="2022-07-22T17:49:00Z"/>
-        </w:rPr>
-      </w:pPr>
-    </w:p>
-    <w:p>
-      <w:pPr>
-        <w:jc w:val="both"/>
-        <w:rPr>
-          <w:ins w:id="142" w:author="Christian Bermúdez Rivas" w:date="2022-07-22T17:49:00Z"/>
           <w:rFonts w:eastAsiaTheme="minorEastAsia"/>
         </w:rPr>
-        <w:pPrChange w:id="143" w:author="Christian Bermúdez Rivas" w:date="2022-07-22T17:52:00Z">
+        <w:pPrChange w:id="142" w:author="Christian Bermúdez Rivas" w:date="2022-07-22T17:52:00Z">
           <w:pPr/>
         </w:pPrChange>
       </w:pPr>
-      <w:ins w:id="144" w:author="Christian Bermúdez Rivas" w:date="2022-07-22T17:49:00Z">
+      <w:ins w:id="143" w:author="Christian Bermúdez Rivas" w:date="2022-07-22T17:49:00Z">
         <w:r>
           <w:rPr>
             <w:rFonts w:eastAsiaTheme="minorEastAsia"/>
@@ -14406,7 +13619,7 @@
           <w:t>En el conteo por tiras se necesita saber cuál es el área de cada una de estas, esta se calc</w:t>
         </w:r>
       </w:ins>
-      <w:ins w:id="145" w:author="Christian Bermúdez Rivas" w:date="2022-07-29T16:07:00Z">
+      <w:ins w:id="144" w:author="Christian Bermúdez Rivas" w:date="2022-07-29T16:07:00Z">
         <w:r>
           <w:rPr>
             <w:rFonts w:eastAsiaTheme="minorEastAsia"/>
@@ -14414,18 +13627,16 @@
           <w:t>u</w:t>
         </w:r>
       </w:ins>
-      <w:ins w:id="146" w:author="Christian Bermúdez Rivas" w:date="2022-07-22T17:49:00Z">
+      <w:ins w:id="145" w:author="Christian Bermúdez Rivas" w:date="2022-07-22T17:49:00Z">
         <w:r>
           <w:rPr>
             <w:rFonts w:eastAsiaTheme="minorEastAsia"/>
           </w:rPr>
           <w:t xml:space="preserve">la entre el largo y el ancho de cada tira. El máximo de longitud que puede tener una tira en una cámara </w:t>
         </w:r>
-        <w:proofErr w:type="spellStart"/>
         <w:r>
           <w:t>Utermöhl</w:t>
         </w:r>
-        <w:proofErr w:type="spellEnd"/>
         <w:r>
           <w:t xml:space="preserve"> estándar es de 25,8 mm, y el ancho dependerá </w:t>
         </w:r>
@@ -14441,29 +13652,22 @@
       <w:pPr>
         <w:jc w:val="both"/>
         <w:rPr>
-          <w:ins w:id="147" w:author="Christian Bermúdez Rivas" w:date="2022-07-22T17:49:00Z"/>
+          <w:ins w:id="146" w:author="Christian Bermúdez Rivas" w:date="2022-07-22T17:49:00Z"/>
           <w:rFonts w:eastAsiaTheme="minorEastAsia"/>
         </w:rPr>
-        <w:pPrChange w:id="148" w:author="Christian Bermúdez Rivas" w:date="2022-07-22T17:52:00Z">
+        <w:pPrChange w:id="147" w:author="Christian Bermúdez Rivas" w:date="2022-07-22T17:52:00Z">
           <w:pPr/>
         </w:pPrChange>
       </w:pPr>
-      <w:ins w:id="149" w:author="Christian Bermúdez Rivas" w:date="2022-07-22T17:49:00Z">
+      <w:ins w:id="148" w:author="Christian Bermúdez Rivas" w:date="2022-07-22T17:49:00Z">
         <w:r>
           <w:rPr>
             <w:rFonts w:eastAsiaTheme="minorEastAsia"/>
           </w:rPr>
-          <w:t xml:space="preserve">Para el cálculo del número de células por </w:t>
-        </w:r>
-        <w:proofErr w:type="spellStart"/>
-        <w:r>
-          <w:rPr>
-            <w:rFonts w:eastAsiaTheme="minorEastAsia"/>
-          </w:rPr>
-          <w:t>m</w:t>
+          <w:t>Para el cálculo del número de células por m</w:t>
         </w:r>
       </w:ins>
-      <w:ins w:id="150" w:author="Christian Bermúdez Rivas" w:date="2022-07-22T17:53:00Z">
+      <w:ins w:id="149" w:author="Christian Bermúdez Rivas" w:date="2022-07-22T17:53:00Z">
         <w:r>
           <w:rPr>
             <w:rFonts w:eastAsiaTheme="minorEastAsia"/>
@@ -14471,8 +13675,7 @@
           <w:t>L</w:t>
         </w:r>
       </w:ins>
-      <w:proofErr w:type="spellEnd"/>
-      <w:ins w:id="151" w:author="Christian Bermúdez Rivas" w:date="2022-07-22T17:49:00Z">
+      <w:ins w:id="150" w:author="Christian Bermúdez Rivas" w:date="2022-07-22T17:49:00Z">
         <w:r>
           <w:rPr>
             <w:rFonts w:eastAsiaTheme="minorEastAsia"/>
@@ -14484,15 +13687,15 @@
     <w:p>
       <w:pPr>
         <w:rPr>
+          <w:ins w:id="151" w:author="Christian Bermúdez Rivas" w:date="2022-07-22T17:49:00Z"/>
+          <w:rFonts w:eastAsiaTheme="minorEastAsia"/>
+        </w:rPr>
+      </w:pPr>
+    </w:p>
+    <w:p>
+      <w:pPr>
+        <w:rPr>
           <w:ins w:id="152" w:author="Christian Bermúdez Rivas" w:date="2022-07-22T17:49:00Z"/>
-          <w:rFonts w:eastAsiaTheme="minorEastAsia"/>
-        </w:rPr>
-      </w:pPr>
-    </w:p>
-    <w:p>
-      <w:pPr>
-        <w:rPr>
-          <w:ins w:id="153" w:author="Christian Bermúdez Rivas" w:date="2022-07-22T17:49:00Z"/>
           <w:rFonts w:eastAsiaTheme="minorEastAsia"/>
         </w:rPr>
       </w:pPr>
@@ -14502,7 +13705,7 @@
             <m:fPr>
               <m:type m:val="skw"/>
               <m:ctrlPr>
-                <w:ins w:id="154" w:author="Christian Bermúdez Rivas" w:date="2022-07-22T17:49:00Z">
+                <w:ins w:id="153" w:author="Christian Bermúdez Rivas" w:date="2022-07-22T17:49:00Z">
                   <w:rPr>
                     <w:rFonts w:ascii="Cambria Math" w:eastAsia="Cambria Math" w:hAnsi="Cambria Math"/>
                     <w:i/>
@@ -14513,7 +13716,7 @@
             </m:fPr>
             <m:num>
               <m:r>
-                <w:ins w:id="155" w:author="Christian Bermúdez Rivas" w:date="2022-07-22T17:49:00Z">
+                <w:ins w:id="154" w:author="Christian Bermúdez Rivas" w:date="2022-07-22T17:49:00Z">
                   <w:rPr>
                     <w:rFonts w:ascii="Cambria Math" w:eastAsia="Cambria Math" w:hAnsi="Cambria Math"/>
                     <w:color w:val="000000"/>
@@ -14524,7 +13727,7 @@
             </m:num>
             <m:den>
               <m:r>
-                <w:ins w:id="156" w:author="Christian Bermúdez Rivas" w:date="2022-07-22T17:49:00Z">
+                <w:ins w:id="155" w:author="Christian Bermúdez Rivas" w:date="2022-07-22T17:49:00Z">
                   <w:rPr>
                     <w:rFonts w:ascii="Cambria Math" w:eastAsia="Cambria Math" w:hAnsi="Cambria Math"/>
                     <w:color w:val="000000"/>
@@ -14535,7 +13738,7 @@
             </m:den>
           </m:f>
           <m:r>
-            <w:ins w:id="157" w:author="Christian Bermúdez Rivas" w:date="2022-07-22T17:49:00Z">
+            <w:ins w:id="156" w:author="Christian Bermúdez Rivas" w:date="2022-07-22T17:49:00Z">
               <w:rPr>
                 <w:rFonts w:ascii="Cambria Math" w:eastAsiaTheme="minorEastAsia" w:hAnsi="Cambria Math"/>
               </w:rPr>
@@ -14545,7 +13748,7 @@
           <m:f>
             <m:fPr>
               <m:ctrlPr>
-                <w:ins w:id="158" w:author="Christian Bermúdez Rivas" w:date="2022-07-22T17:49:00Z">
+                <w:ins w:id="157" w:author="Christian Bermúdez Rivas" w:date="2022-07-22T17:49:00Z">
                   <w:rPr>
                     <w:rFonts w:ascii="Cambria Math" w:eastAsiaTheme="minorEastAsia" w:hAnsi="Cambria Math"/>
                     <w:i/>
@@ -14555,7 +13758,7 @@
             </m:fPr>
             <m:num>
               <m:r>
-                <w:ins w:id="159" w:author="Christian Bermúdez Rivas" w:date="2022-07-22T17:49:00Z">
+                <w:ins w:id="158" w:author="Christian Bermúdez Rivas" w:date="2022-07-22T17:49:00Z">
                   <w:rPr>
                     <w:rFonts w:ascii="Cambria Math" w:eastAsiaTheme="minorEastAsia" w:hAnsi="Cambria Math"/>
                   </w:rPr>
@@ -14565,11 +13768,43 @@
             </m:num>
             <m:den>
               <m:r>
-                <w:ins w:id="160" w:author="Christian Bermúdez Rivas" w:date="2022-07-22T17:49:00Z">
+                <w:ins w:id="159" w:author="Christian Bermúdez Rivas" w:date="2022-08-01T17:55:00Z">
                   <w:rPr>
                     <w:rFonts w:ascii="Cambria Math" w:eastAsiaTheme="minorEastAsia" w:hAnsi="Cambria Math"/>
                   </w:rPr>
-                  <m:t>L*W*S*V</m:t>
+                  <m:t>(</m:t>
+                </w:ins>
+              </m:r>
+              <m:r>
+                <w:ins w:id="160" w:author="Christian Bermúdez Rivas" w:date="2022-08-01T17:56:00Z">
+                  <w:rPr>
+                    <w:rFonts w:ascii="Cambria Math" w:eastAsiaTheme="minorEastAsia" w:hAnsi="Cambria Math"/>
+                  </w:rPr>
+                  <m:t>∑</m:t>
+                </w:ins>
+              </m:r>
+              <m:r>
+                <w:ins w:id="161" w:author="Christian Bermúdez Rivas" w:date="2022-07-22T17:49:00Z">
+                  <w:rPr>
+                    <w:rFonts w:ascii="Cambria Math" w:eastAsiaTheme="minorEastAsia" w:hAnsi="Cambria Math"/>
+                  </w:rPr>
+                  <m:t>L</m:t>
+                </w:ins>
+              </m:r>
+              <m:r>
+                <w:ins w:id="162" w:author="Christian Bermúdez Rivas" w:date="2022-08-01T17:56:00Z">
+                  <w:rPr>
+                    <w:rFonts w:ascii="Cambria Math" w:eastAsiaTheme="minorEastAsia" w:hAnsi="Cambria Math"/>
+                  </w:rPr>
+                  <m:t>)</m:t>
+                </w:ins>
+              </m:r>
+              <m:r>
+                <w:ins w:id="163" w:author="Christian Bermúdez Rivas" w:date="2022-07-22T17:49:00Z">
+                  <w:rPr>
+                    <w:rFonts w:ascii="Cambria Math" w:eastAsiaTheme="minorEastAsia" w:hAnsi="Cambria Math"/>
+                  </w:rPr>
+                  <m:t>*W*S*V</m:t>
                 </w:ins>
               </m:r>
             </m:den>
@@ -14580,7 +13815,7 @@
     <w:p>
       <w:pPr>
         <w:rPr>
-          <w:ins w:id="161" w:author="Christian Bermúdez Rivas" w:date="2022-07-22T17:49:00Z"/>
+          <w:ins w:id="164" w:author="Christian Bermúdez Rivas" w:date="2022-07-22T17:49:00Z"/>
           <w:rFonts w:eastAsiaTheme="minorEastAsia"/>
         </w:rPr>
       </w:pPr>
@@ -14588,11 +13823,11 @@
     <w:p>
       <w:pPr>
         <w:rPr>
-          <w:ins w:id="162" w:author="Christian Bermúdez Rivas" w:date="2022-07-22T17:49:00Z"/>
+          <w:ins w:id="165" w:author="Christian Bermúdez Rivas" w:date="2022-07-22T17:49:00Z"/>
           <w:rFonts w:eastAsiaTheme="minorEastAsia"/>
         </w:rPr>
       </w:pPr>
-      <w:ins w:id="163" w:author="Christian Bermúdez Rivas" w:date="2022-07-22T17:49:00Z">
+      <w:ins w:id="166" w:author="Christian Bermúdez Rivas" w:date="2022-07-22T17:49:00Z">
         <w:r>
           <w:rPr>
             <w:rFonts w:eastAsiaTheme="minorEastAsia"/>
@@ -14604,35 +13839,27 @@
     <w:p>
       <w:pPr>
         <w:rPr>
-          <w:ins w:id="164" w:author="Christian Bermúdez Rivas" w:date="2022-07-22T17:49:00Z"/>
-        </w:rPr>
-      </w:pPr>
-    </w:p>
-    <w:p>
-      <w:pPr>
-        <w:rPr>
-          <w:ins w:id="165" w:author="Christian Bermúdez Rivas" w:date="2022-07-22T17:49:00Z"/>
-        </w:rPr>
-      </w:pPr>
-      <w:ins w:id="166" w:author="Christian Bermúdez Rivas" w:date="2022-07-22T17:49:00Z">
+          <w:ins w:id="167" w:author="Christian Bermúdez Rivas" w:date="2022-07-22T17:49:00Z"/>
+        </w:rPr>
+      </w:pPr>
+    </w:p>
+    <w:p>
+      <w:pPr>
+        <w:rPr>
+          <w:ins w:id="168" w:author="Christian Bermúdez Rivas" w:date="2022-07-22T17:49:00Z"/>
+        </w:rPr>
+      </w:pPr>
+      <w:ins w:id="169" w:author="Christian Bermúdez Rivas" w:date="2022-07-22T17:49:00Z">
         <w:r>
-          <w:t>N/</w:t>
-        </w:r>
-        <w:proofErr w:type="spellStart"/>
-        <w:r>
-          <w:t>mL</w:t>
-        </w:r>
-        <w:proofErr w:type="spellEnd"/>
-        <w:r>
-          <w:t xml:space="preserve"> = Número de </w:t>
+          <w:t xml:space="preserve">N/mL = Número de </w:t>
         </w:r>
       </w:ins>
-      <w:ins w:id="167" w:author="Christian Bermúdez Rivas" w:date="2022-07-22T17:53:00Z">
+      <w:ins w:id="170" w:author="Christian Bermúdez Rivas" w:date="2022-07-22T17:53:00Z">
         <w:r>
           <w:t>células</w:t>
         </w:r>
       </w:ins>
-      <w:ins w:id="168" w:author="Christian Bermúdez Rivas" w:date="2022-07-22T17:49:00Z">
+      <w:ins w:id="171" w:author="Christian Bermúdez Rivas" w:date="2022-07-22T17:49:00Z">
         <w:r>
           <w:t xml:space="preserve"> contados por mililitros</w:t>
         </w:r>
@@ -14641,20 +13868,20 @@
     <w:p>
       <w:pPr>
         <w:rPr>
-          <w:ins w:id="169" w:author="Christian Bermúdez Rivas" w:date="2022-07-22T17:49:00Z"/>
-        </w:rPr>
-      </w:pPr>
-      <w:ins w:id="170" w:author="Christian Bermúdez Rivas" w:date="2022-07-22T17:49:00Z">
+          <w:ins w:id="172" w:author="Christian Bermúdez Rivas" w:date="2022-07-22T17:49:00Z"/>
+        </w:rPr>
+      </w:pPr>
+      <w:ins w:id="173" w:author="Christian Bermúdez Rivas" w:date="2022-07-22T17:49:00Z">
         <w:r>
           <w:t xml:space="preserve">C = Número de </w:t>
         </w:r>
       </w:ins>
-      <w:ins w:id="171" w:author="Christian Bermúdez Rivas" w:date="2022-07-22T17:53:00Z">
+      <w:ins w:id="174" w:author="Christian Bermúdez Rivas" w:date="2022-07-22T17:53:00Z">
         <w:r>
           <w:t>células</w:t>
         </w:r>
       </w:ins>
-      <w:ins w:id="172" w:author="Christian Bermúdez Rivas" w:date="2022-07-22T17:49:00Z">
+      <w:ins w:id="175" w:author="Christian Bermúdez Rivas" w:date="2022-07-22T17:49:00Z">
         <w:r>
           <w:t xml:space="preserve"> contados</w:t>
         </w:r>
@@ -14663,11 +13890,11 @@
     <w:p>
       <w:pPr>
         <w:rPr>
-          <w:ins w:id="173" w:author="Christian Bermúdez Rivas" w:date="2022-07-22T17:49:00Z"/>
+          <w:ins w:id="176" w:author="Christian Bermúdez Rivas" w:date="2022-07-22T17:49:00Z"/>
           <w:vertAlign w:val="superscript"/>
         </w:rPr>
       </w:pPr>
-      <w:ins w:id="174" w:author="Christian Bermúdez Rivas" w:date="2022-07-22T17:49:00Z">
+      <w:ins w:id="177" w:author="Christian Bermúdez Rivas" w:date="2022-07-22T17:49:00Z">
         <w:r>
           <w:lastRenderedPageBreak/>
           <w:t>At = Área de la cámara, mm</w:t>
@@ -14683,10 +13910,10 @@
     <w:p>
       <w:pPr>
         <w:rPr>
-          <w:ins w:id="175" w:author="Christian Bermúdez Rivas" w:date="2022-07-22T17:49:00Z"/>
-        </w:rPr>
-      </w:pPr>
-      <w:ins w:id="176" w:author="Christian Bermúdez Rivas" w:date="2022-07-22T17:49:00Z">
+          <w:ins w:id="178" w:author="Christian Bermúdez Rivas" w:date="2022-07-22T17:49:00Z"/>
+        </w:rPr>
+      </w:pPr>
+      <w:ins w:id="179" w:author="Christian Bermúdez Rivas" w:date="2022-07-22T17:49:00Z">
         <w:r>
           <w:t>L = Longitud de la t</w:t>
         </w:r>
@@ -14701,10 +13928,10 @@
     <w:p>
       <w:pPr>
         <w:rPr>
-          <w:ins w:id="177" w:author="Christian Bermúdez Rivas" w:date="2022-07-22T17:49:00Z"/>
-        </w:rPr>
-      </w:pPr>
-      <w:ins w:id="178" w:author="Christian Bermúdez Rivas" w:date="2022-07-22T17:49:00Z">
+          <w:ins w:id="180" w:author="Christian Bermúdez Rivas" w:date="2022-07-22T17:49:00Z"/>
+        </w:rPr>
+      </w:pPr>
+      <w:ins w:id="181" w:author="Christian Bermúdez Rivas" w:date="2022-07-22T17:49:00Z">
         <w:r>
           <w:t>W = Amplitud de la tira, mm</w:t>
         </w:r>
@@ -14713,10 +13940,10 @@
     <w:p>
       <w:pPr>
         <w:rPr>
-          <w:ins w:id="179" w:author="Christian Bermúdez Rivas" w:date="2022-07-22T17:49:00Z"/>
-        </w:rPr>
-      </w:pPr>
-      <w:ins w:id="180" w:author="Christian Bermúdez Rivas" w:date="2022-07-22T17:49:00Z">
+          <w:ins w:id="182" w:author="Christian Bermúdez Rivas" w:date="2022-07-22T17:49:00Z"/>
+        </w:rPr>
+      </w:pPr>
+      <w:ins w:id="183" w:author="Christian Bermúdez Rivas" w:date="2022-07-22T17:49:00Z">
         <w:r>
           <w:t>S = Número de tiras contadas</w:t>
         </w:r>
@@ -14725,24 +13952,19 @@
     <w:p>
       <w:pPr>
         <w:rPr>
-          <w:ins w:id="181" w:author="Christian Bermúdez Rivas" w:date="2022-07-22T17:49:00Z"/>
-        </w:rPr>
-      </w:pPr>
-      <w:ins w:id="182" w:author="Christian Bermúdez Rivas" w:date="2022-07-22T17:49:00Z">
+          <w:ins w:id="184" w:author="Christian Bermúdez Rivas" w:date="2022-07-22T17:49:00Z"/>
+        </w:rPr>
+      </w:pPr>
+      <w:ins w:id="185" w:author="Christian Bermúdez Rivas" w:date="2022-07-22T17:49:00Z">
         <w:r>
-          <w:t xml:space="preserve">V = Volumen de muestra concentrada, </w:t>
+          <w:t>V = Volumen de muestra concentrada, mL</w:t>
         </w:r>
-        <w:proofErr w:type="spellStart"/>
-        <w:r>
-          <w:t>mL</w:t>
-        </w:r>
-        <w:proofErr w:type="spellEnd"/>
       </w:ins>
     </w:p>
     <w:p>
       <w:pPr>
         <w:rPr>
-          <w:ins w:id="183" w:author="Christian Bermúdez Rivas" w:date="2022-07-22T17:49:00Z"/>
+          <w:ins w:id="186" w:author="Christian Bermúdez Rivas" w:date="2022-07-22T17:49:00Z"/>
           <w:rFonts w:eastAsiaTheme="minorEastAsia"/>
           <w:color w:val="000000"/>
         </w:rPr>
@@ -14755,7 +13977,7 @@
           <w:szCs w:val="22"/>
         </w:rPr>
       </w:pPr>
-      <w:ins w:id="184" w:author="Christian Bermúdez Rivas" w:date="2022-07-22T17:49:00Z">
+      <w:ins w:id="187" w:author="Christian Bermúdez Rivas" w:date="2022-07-22T17:49:00Z">
         <w:r>
           <w:rPr>
             <w:rFonts w:eastAsiaTheme="minorEastAsia"/>
@@ -14763,7 +13985,7 @@
           <w:t xml:space="preserve">Para calcular la densidad de </w:t>
         </w:r>
       </w:ins>
-      <w:ins w:id="185" w:author="Christian Bermúdez Rivas" w:date="2022-07-22T17:53:00Z">
+      <w:ins w:id="188" w:author="Christian Bermúdez Rivas" w:date="2022-07-22T17:53:00Z">
         <w:r>
           <w:rPr>
             <w:rFonts w:eastAsiaTheme="minorEastAsia"/>
@@ -14771,7 +13993,7 @@
           <w:t>células</w:t>
         </w:r>
       </w:ins>
-      <w:ins w:id="186" w:author="Christian Bermúdez Rivas" w:date="2022-07-22T17:49:00Z">
+      <w:ins w:id="189" w:author="Christian Bermúdez Rivas" w:date="2022-07-22T17:49:00Z">
         <w:r>
           <w:rPr>
             <w:rFonts w:eastAsiaTheme="minorEastAsia"/>
@@ -14785,7 +14007,7 @@
           <w:t>(</w:t>
         </w:r>
       </w:ins>
-      <w:ins w:id="187" w:author="Christian Bermúdez Rivas" w:date="2022-07-22T17:53:00Z">
+      <w:ins w:id="190" w:author="Christian Bermúdez Rivas" w:date="2022-07-22T17:53:00Z">
         <w:r>
           <w:rPr>
             <w:lang w:val="es-ES"/>
@@ -14793,7 +14015,7 @@
           <w:t>Cel</w:t>
         </w:r>
       </w:ins>
-      <w:ins w:id="188" w:author="Christian Bermúdez Rivas" w:date="2022-07-22T17:49:00Z">
+      <w:ins w:id="191" w:author="Christian Bermúdez Rivas" w:date="2022-07-22T17:49:00Z">
         <w:r>
           <w:rPr>
             <w:lang w:val="es-ES"/>
@@ -14812,7 +14034,7 @@
       <w:pPr>
         <w:jc w:val="both"/>
         <w:rPr>
-          <w:del w:id="189" w:author="Christian Bermúdez Rivas" w:date="2022-07-22T17:48:00Z"/>
+          <w:del w:id="192" w:author="Christian Bermúdez Rivas" w:date="2022-07-22T17:48:00Z"/>
           <w:szCs w:val="22"/>
           <w:lang w:val="es-ES"/>
         </w:rPr>
@@ -14822,11 +14044,11 @@
       <w:pPr>
         <w:jc w:val="both"/>
         <w:rPr>
-          <w:del w:id="190" w:author="Christian Bermúdez Rivas" w:date="2022-06-24T17:24:00Z"/>
+          <w:del w:id="193" w:author="Christian Bermúdez Rivas" w:date="2022-06-24T17:24:00Z"/>
           <w:lang w:val="es-ES"/>
         </w:rPr>
       </w:pPr>
-      <w:del w:id="191" w:author="Christian Bermúdez Rivas" w:date="2022-06-24T17:24:00Z">
+      <w:del w:id="194" w:author="Christian Bermúdez Rivas" w:date="2022-06-24T17:24:00Z">
         <w:r>
           <w:rPr>
             <w:lang w:val="es-ES"/>
@@ -14851,7 +14073,7 @@
       <w:pPr>
         <w:jc w:val="both"/>
         <w:rPr>
-          <w:del w:id="192" w:author="Christian Bermúdez Rivas" w:date="2022-07-22T17:48:00Z"/>
+          <w:del w:id="195" w:author="Christian Bermúdez Rivas" w:date="2022-07-22T17:48:00Z"/>
           <w:lang w:val="es-ES"/>
         </w:rPr>
       </w:pPr>
@@ -14861,7 +14083,7 @@
         <w:spacing w:line="360" w:lineRule="auto"/>
         <w:jc w:val="both"/>
         <w:rPr>
-          <w:del w:id="193" w:author="Christian Bermúdez Rivas" w:date="2022-06-24T17:25:00Z"/>
+          <w:del w:id="196" w:author="Christian Bermúdez Rivas" w:date="2022-06-24T17:25:00Z"/>
           <w:rFonts w:eastAsiaTheme="minorEastAsia"/>
           <w:lang w:val="es-ES"/>
         </w:rPr>
@@ -14869,7 +14091,7 @@
       <m:oMathPara>
         <m:oMath>
           <m:r>
-            <w:del w:id="194" w:author="Christian Bermúdez Rivas" w:date="2022-06-24T17:25:00Z">
+            <w:del w:id="197" w:author="Christian Bermúdez Rivas" w:date="2022-06-24T17:25:00Z">
               <m:rPr>
                 <m:sty m:val="p"/>
               </m:rPr>
@@ -14887,10 +14109,10 @@
       <w:pPr>
         <w:jc w:val="both"/>
         <w:rPr>
-          <w:del w:id="195" w:author="Christian Bermúdez Rivas" w:date="2022-06-24T17:25:00Z"/>
-        </w:rPr>
-      </w:pPr>
-      <w:del w:id="196" w:author="Christian Bermúdez Rivas" w:date="2022-06-24T17:25:00Z">
+          <w:del w:id="198" w:author="Christian Bermúdez Rivas" w:date="2022-06-24T17:25:00Z"/>
+        </w:rPr>
+      </w:pPr>
+      <w:del w:id="199" w:author="Christian Bermúdez Rivas" w:date="2022-06-24T17:25:00Z">
         <w:r>
           <w:delText>Cel/L = Número por unidad de volumen.</w:delText>
         </w:r>
@@ -14900,10 +14122,10 @@
       <w:pPr>
         <w:jc w:val="both"/>
         <w:rPr>
-          <w:del w:id="197" w:author="Christian Bermúdez Rivas" w:date="2022-06-24T17:25:00Z"/>
-        </w:rPr>
-      </w:pPr>
-      <w:del w:id="198" w:author="Christian Bermúdez Rivas" w:date="2022-06-24T17:25:00Z">
+          <w:del w:id="200" w:author="Christian Bermúdez Rivas" w:date="2022-06-24T17:25:00Z"/>
+        </w:rPr>
+      </w:pPr>
+      <w:del w:id="201" w:author="Christian Bermúdez Rivas" w:date="2022-06-24T17:25:00Z">
         <w:r>
           <w:delText>n</w:delText>
         </w:r>
@@ -14922,10 +14144,10 @@
       <w:pPr>
         <w:jc w:val="both"/>
         <w:rPr>
-          <w:del w:id="199" w:author="Christian Bermúdez Rivas" w:date="2022-06-24T17:25:00Z"/>
-        </w:rPr>
-      </w:pPr>
-      <w:del w:id="200" w:author="Christian Bermúdez Rivas" w:date="2022-06-24T17:25:00Z">
+          <w:del w:id="202" w:author="Christian Bermúdez Rivas" w:date="2022-06-24T17:25:00Z"/>
+        </w:rPr>
+      </w:pPr>
+      <w:del w:id="203" w:author="Christian Bermúdez Rivas" w:date="2022-06-24T17:25:00Z">
         <w:r>
           <w:delText>A = Área de la cámara.</w:delText>
         </w:r>
@@ -14935,10 +14157,10 @@
       <w:pPr>
         <w:jc w:val="both"/>
         <w:rPr>
-          <w:del w:id="201" w:author="Christian Bermúdez Rivas" w:date="2022-06-24T17:25:00Z"/>
-        </w:rPr>
-      </w:pPr>
-      <w:del w:id="202" w:author="Christian Bermúdez Rivas" w:date="2022-06-24T17:25:00Z">
+          <w:del w:id="204" w:author="Christian Bermúdez Rivas" w:date="2022-06-24T17:25:00Z"/>
+        </w:rPr>
+      </w:pPr>
+      <w:del w:id="205" w:author="Christian Bermúdez Rivas" w:date="2022-06-24T17:25:00Z">
         <w:r>
           <w:delText>V = Volumen sedimentada (</w:delText>
         </w:r>
@@ -14954,10 +14176,10 @@
       <w:pPr>
         <w:jc w:val="both"/>
         <w:rPr>
-          <w:del w:id="203" w:author="Christian Bermúdez Rivas" w:date="2022-06-24T17:25:00Z"/>
-        </w:rPr>
-      </w:pPr>
-      <w:del w:id="204" w:author="Christian Bermúdez Rivas" w:date="2022-06-24T17:25:00Z">
+          <w:del w:id="206" w:author="Christian Bermúdez Rivas" w:date="2022-06-24T17:25:00Z"/>
+        </w:rPr>
+      </w:pPr>
+      <w:del w:id="207" w:author="Christian Bermúdez Rivas" w:date="2022-06-24T17:25:00Z">
         <w:r>
           <w:delText>a = Área del campo óptico o de la cuadrícula utilizada.</w:delText>
         </w:r>
@@ -14967,10 +14189,10 @@
       <w:pPr>
         <w:jc w:val="both"/>
         <w:rPr>
-          <w:del w:id="205" w:author="Christian Bermúdez Rivas" w:date="2022-06-24T17:25:00Z"/>
-        </w:rPr>
-      </w:pPr>
-      <w:del w:id="206" w:author="Christian Bermúdez Rivas" w:date="2022-06-24T17:25:00Z">
+          <w:del w:id="208" w:author="Christian Bermúdez Rivas" w:date="2022-06-24T17:25:00Z"/>
+        </w:rPr>
+      </w:pPr>
+      <w:del w:id="209" w:author="Christian Bermúdez Rivas" w:date="2022-06-24T17:25:00Z">
         <w:r>
           <w:delText>d = Factor de dilución o de concentración de la muestra (diluido un 100%, d= 2, concentrado a la mitad, d= 0, 5), en caso que se haya diluido o concentrado según la densidad de algas.</w:delText>
         </w:r>
@@ -14980,7 +14202,7 @@
       <w:pPr>
         <w:jc w:val="both"/>
         <w:rPr>
-          <w:del w:id="207" w:author="Christian Bermúdez Rivas" w:date="2022-07-22T17:48:00Z"/>
+          <w:del w:id="210" w:author="Christian Bermúdez Rivas" w:date="2022-07-22T17:48:00Z"/>
         </w:rPr>
       </w:pPr>
     </w:p>
@@ -14988,11 +14210,11 @@
       <w:pPr>
         <w:jc w:val="both"/>
         <w:rPr>
-          <w:del w:id="208" w:author="Christian Bermúdez Rivas" w:date="2022-07-22T17:48:00Z"/>
+          <w:del w:id="211" w:author="Christian Bermúdez Rivas" w:date="2022-07-22T17:48:00Z"/>
           <w:lang w:val="es-ES"/>
         </w:rPr>
       </w:pPr>
-      <w:del w:id="209" w:author="Christian Bermúdez Rivas" w:date="2022-07-22T17:48:00Z">
+      <w:del w:id="212" w:author="Christian Bermúdez Rivas" w:date="2022-07-22T17:48:00Z">
         <w:r>
           <w:rPr>
             <w:lang w:val="es-ES"/>
@@ -15004,7 +14226,7 @@
     <w:p>
       <w:pPr>
         <w:rPr>
-          <w:del w:id="210" w:author="Christian Bermúdez Rivas" w:date="2022-07-22T17:48:00Z"/>
+          <w:del w:id="213" w:author="Christian Bermúdez Rivas" w:date="2022-07-22T17:48:00Z"/>
           <w:lang w:val="es-ES"/>
         </w:rPr>
       </w:pPr>
@@ -15014,47 +14236,12 @@
         <w:spacing w:line="360" w:lineRule="auto"/>
         <w:jc w:val="center"/>
         <w:rPr>
-          <w:del w:id="211" w:author="Christian Bermúdez Rivas" w:date="2022-07-22T17:48:00Z"/>
+          <w:del w:id="214" w:author="Christian Bermúdez Rivas" w:date="2022-07-22T17:48:00Z"/>
           <w:lang w:val="es-ES"/>
         </w:rPr>
       </w:pPr>
       <m:oMathPara>
         <m:oMath>
-          <m:r>
-            <w:del w:id="212" w:author="Christian Bermúdez Rivas" w:date="2022-07-22T17:48:00Z">
-              <m:rPr>
-                <m:sty m:val="p"/>
-              </m:rPr>
-              <w:rPr>
-                <w:rFonts w:ascii="Cambria Math" w:hAnsi="Cambria Math"/>
-              </w:rPr>
-              <m:t>Cel/L</m:t>
-            </w:del>
-          </m:r>
-          <m:r>
-            <w:del w:id="213" w:author="Christian Bermúdez Rivas" w:date="2022-07-22T17:48:00Z">
-              <m:rPr>
-                <m:sty m:val="p"/>
-              </m:rPr>
-              <w:rPr>
-                <w:rFonts w:ascii="Cambria Math" w:hAnsi="Cambria Math"/>
-                <w:lang w:val="es-ES"/>
-              </w:rPr>
-              <m:t>=</m:t>
-            </w:del>
-          </m:r>
-          <m:r>
-            <w:del w:id="214" w:author="Christian Bermúdez Rivas" w:date="2022-06-24T17:26:00Z">
-              <m:rPr>
-                <m:sty m:val="p"/>
-              </m:rPr>
-              <w:rPr>
-                <w:rFonts w:ascii="Cambria Math" w:hAnsi="Cambria Math"/>
-                <w:lang w:val="es-ES"/>
-              </w:rPr>
-              <m:t>n</m:t>
-            </w:del>
-          </m:r>
           <m:r>
             <w:del w:id="215" w:author="Christian Bermúdez Rivas" w:date="2022-07-22T17:48:00Z">
               <m:rPr>
@@ -15062,6 +14249,41 @@
               </m:rPr>
               <w:rPr>
                 <w:rFonts w:ascii="Cambria Math" w:hAnsi="Cambria Math"/>
+              </w:rPr>
+              <m:t>Cel/L</m:t>
+            </w:del>
+          </m:r>
+          <m:r>
+            <w:del w:id="216" w:author="Christian Bermúdez Rivas" w:date="2022-07-22T17:48:00Z">
+              <m:rPr>
+                <m:sty m:val="p"/>
+              </m:rPr>
+              <w:rPr>
+                <w:rFonts w:ascii="Cambria Math" w:hAnsi="Cambria Math"/>
+                <w:lang w:val="es-ES"/>
+              </w:rPr>
+              <m:t>=</m:t>
+            </w:del>
+          </m:r>
+          <m:r>
+            <w:del w:id="217" w:author="Christian Bermúdez Rivas" w:date="2022-06-24T17:26:00Z">
+              <m:rPr>
+                <m:sty m:val="p"/>
+              </m:rPr>
+              <w:rPr>
+                <w:rFonts w:ascii="Cambria Math" w:hAnsi="Cambria Math"/>
+                <w:lang w:val="es-ES"/>
+              </w:rPr>
+              <m:t>n</m:t>
+            </w:del>
+          </m:r>
+          <m:r>
+            <w:del w:id="218" w:author="Christian Bermúdez Rivas" w:date="2022-07-22T17:48:00Z">
+              <m:rPr>
+                <m:sty m:val="p"/>
+              </m:rPr>
+              <w:rPr>
+                <w:rFonts w:ascii="Cambria Math" w:hAnsi="Cambria Math"/>
                 <w:lang w:val="es-ES"/>
               </w:rPr>
               <m:t>*d/v</m:t>
@@ -15073,10 +14295,10 @@
     <w:p>
       <w:pPr>
         <w:rPr>
-          <w:del w:id="216" w:author="Christian Bermúdez Rivas" w:date="2022-07-22T17:48:00Z"/>
-        </w:rPr>
-      </w:pPr>
-      <w:del w:id="217" w:author="Christian Bermúdez Rivas" w:date="2022-07-22T17:48:00Z">
+          <w:del w:id="219" w:author="Christian Bermúdez Rivas" w:date="2022-07-22T17:48:00Z"/>
+        </w:rPr>
+      </w:pPr>
+      <w:del w:id="220" w:author="Christian Bermúdez Rivas" w:date="2022-07-22T17:48:00Z">
         <w:r>
           <w:delText>Donde:</w:delText>
         </w:r>
@@ -15085,27 +14307,27 @@
     <w:p>
       <w:pPr>
         <w:rPr>
-          <w:del w:id="218" w:author="Christian Bermúdez Rivas" w:date="2022-07-22T17:48:00Z"/>
-        </w:rPr>
-      </w:pPr>
-    </w:p>
-    <w:p>
-      <w:pPr>
-        <w:rPr>
-          <w:del w:id="219" w:author="Christian Bermúdez Rivas" w:date="2022-07-22T17:48:00Z"/>
-        </w:rPr>
-      </w:pPr>
-      <w:del w:id="220" w:author="Christian Bermúdez Rivas" w:date="2022-07-22T17:48:00Z">
+          <w:del w:id="221" w:author="Christian Bermúdez Rivas" w:date="2022-07-22T17:48:00Z"/>
+        </w:rPr>
+      </w:pPr>
+    </w:p>
+    <w:p>
+      <w:pPr>
+        <w:rPr>
+          <w:del w:id="222" w:author="Christian Bermúdez Rivas" w:date="2022-07-22T17:48:00Z"/>
+        </w:rPr>
+      </w:pPr>
+      <w:del w:id="223" w:author="Christian Bermúdez Rivas" w:date="2022-07-22T17:48:00Z">
         <w:r>
           <w:delText>Cel/L</w:delText>
         </w:r>
       </w:del>
-      <w:del w:id="221" w:author="Christian Bermúdez Rivas" w:date="2022-06-24T17:27:00Z">
+      <w:del w:id="224" w:author="Christian Bermúdez Rivas" w:date="2022-06-24T17:27:00Z">
         <w:r>
           <w:delText>:</w:delText>
         </w:r>
       </w:del>
-      <w:del w:id="222" w:author="Christian Bermúdez Rivas" w:date="2022-07-22T17:48:00Z">
+      <w:del w:id="225" w:author="Christian Bermúdez Rivas" w:date="2022-07-22T17:48:00Z">
         <w:r>
           <w:delText xml:space="preserve"> número por unidad de volumen.</w:delText>
         </w:r>
@@ -15114,15 +14336,15 @@
     <w:p>
       <w:pPr>
         <w:rPr>
-          <w:del w:id="223" w:author="Christian Bermúdez Rivas" w:date="2022-07-22T17:48:00Z"/>
-        </w:rPr>
-      </w:pPr>
-      <w:del w:id="224" w:author="Christian Bermúdez Rivas" w:date="2022-06-24T17:26:00Z">
+          <w:del w:id="226" w:author="Christian Bermúdez Rivas" w:date="2022-07-22T17:48:00Z"/>
+        </w:rPr>
+      </w:pPr>
+      <w:del w:id="227" w:author="Christian Bermúdez Rivas" w:date="2022-06-24T17:26:00Z">
         <w:r>
           <w:delText>n</w:delText>
         </w:r>
       </w:del>
-      <w:del w:id="225" w:author="Christian Bermúdez Rivas" w:date="2022-07-22T17:48:00Z">
+      <w:del w:id="228" w:author="Christian Bermúdez Rivas" w:date="2022-07-22T17:48:00Z">
         <w:r>
           <w:delText xml:space="preserve"> </w:delText>
         </w:r>
@@ -15134,40 +14356,40 @@
     <w:p>
       <w:pPr>
         <w:rPr>
-          <w:del w:id="226" w:author="Christian Bermúdez Rivas" w:date="2022-07-22T17:48:00Z"/>
-        </w:rPr>
-      </w:pPr>
-      <w:del w:id="227" w:author="Christian Bermúdez Rivas" w:date="2022-07-22T17:48:00Z">
+          <w:del w:id="229" w:author="Christian Bermúdez Rivas" w:date="2022-07-22T17:48:00Z"/>
+        </w:rPr>
+      </w:pPr>
+      <w:del w:id="230" w:author="Christian Bermúdez Rivas" w:date="2022-07-22T17:48:00Z">
         <w:r>
           <w:delText xml:space="preserve">d= </w:delText>
         </w:r>
       </w:del>
-      <w:del w:id="228" w:author="Christian Bermúdez Rivas" w:date="2022-06-24T17:27:00Z">
+      <w:del w:id="231" w:author="Christian Bermúdez Rivas" w:date="2022-06-24T17:27:00Z">
         <w:r>
           <w:delText>=</w:delText>
         </w:r>
       </w:del>
-      <w:del w:id="229" w:author="Christian Bermúdez Rivas" w:date="2022-07-22T17:48:00Z">
+      <w:del w:id="232" w:author="Christian Bermúdez Rivas" w:date="2022-07-22T17:48:00Z">
         <w:r>
           <w:delText xml:space="preserve"> factor de dilución </w:delText>
         </w:r>
       </w:del>
-      <w:del w:id="230" w:author="Christian Bermúdez Rivas" w:date="2022-06-24T17:26:00Z">
+      <w:del w:id="233" w:author="Christian Bermúdez Rivas" w:date="2022-06-24T17:26:00Z">
         <w:r>
           <w:delText xml:space="preserve">o de concentración </w:delText>
         </w:r>
       </w:del>
-      <w:del w:id="231" w:author="Christian Bermúdez Rivas" w:date="2022-07-22T17:48:00Z">
+      <w:del w:id="234" w:author="Christian Bermúdez Rivas" w:date="2022-07-22T17:48:00Z">
         <w:r>
           <w:delText>de la muestra</w:delText>
         </w:r>
       </w:del>
-      <w:del w:id="232" w:author="Christian Bermúdez Rivas" w:date="2022-06-24T17:27:00Z">
+      <w:del w:id="235" w:author="Christian Bermúdez Rivas" w:date="2022-06-24T17:27:00Z">
         <w:r>
           <w:delText xml:space="preserve"> </w:delText>
         </w:r>
       </w:del>
-      <w:del w:id="233" w:author="Christian Bermúdez Rivas" w:date="2022-06-24T17:26:00Z">
+      <w:del w:id="236" w:author="Christian Bermúdez Rivas" w:date="2022-06-24T17:26:00Z">
         <w:r>
           <w:delText>(diluido un 100%, d= 2, concentrado a la mitad, d= 0, 5), en caso que se haya diluido o concentrado según la densida</w:delText>
         </w:r>
@@ -15179,7 +14401,7 @@
     <w:p>
       <w:pPr>
         <w:rPr>
-          <w:del w:id="234" w:author="Christian Bermúdez Rivas" w:date="2022-07-22T17:48:00Z"/>
+          <w:del w:id="237" w:author="Christian Bermúdez Rivas" w:date="2022-07-22T17:48:00Z"/>
         </w:rPr>
       </w:pPr>
     </w:p>
@@ -15615,7 +14837,7 @@
           <w:szCs w:val="18"/>
         </w:rPr>
       </w:pPr>
-      <w:bookmarkStart w:id="235" w:name="_Ref57328746"/>
+      <w:bookmarkStart w:id="238" w:name="_Ref57328746"/>
       <w:r>
         <w:rPr>
           <w:sz w:val="18"/>
@@ -15652,7 +14874,7 @@
         </w:rPr>
         <w:fldChar w:fldCharType="end"/>
       </w:r>
-      <w:bookmarkEnd w:id="235"/>
+      <w:bookmarkEnd w:id="238"/>
       <w:r>
         <w:rPr>
           <w:sz w:val="18"/>
@@ -17462,7 +16684,7 @@
           <w:sz w:val="18"/>
         </w:rPr>
       </w:pPr>
-      <w:bookmarkStart w:id="236" w:name="_Ref57371890"/>
+      <w:bookmarkStart w:id="239" w:name="_Ref57371890"/>
       <w:r>
         <w:rPr>
           <w:sz w:val="18"/>
@@ -17500,7 +16722,7 @@
         </w:rPr>
         <w:fldChar w:fldCharType="end"/>
       </w:r>
-      <w:bookmarkEnd w:id="236"/>
+      <w:bookmarkEnd w:id="239"/>
       <w:r>
         <w:rPr>
           <w:b w:val="0"/>
@@ -17680,7 +16902,6 @@
           <w:lang w:val="es-ES" w:eastAsia="es-ES"/>
         </w:rPr>
       </w:pPr>
-      <w:proofErr w:type="spellStart"/>
       <w:r>
         <w:rPr>
           <w:rFonts w:eastAsia="Times New Roman"/>
@@ -17696,36 +16917,44 @@
           <w:vertAlign w:val="subscript"/>
           <w:lang w:val="es-ES" w:eastAsia="es-ES"/>
         </w:rPr>
-        <w:t>det</w:t>
-      </w:r>
-      <w:proofErr w:type="spellEnd"/>
+        <w:t xml:space="preserve">det              </w:t>
+      </w:r>
       <w:r>
         <w:rPr>
           <w:rFonts w:eastAsia="Times New Roman"/>
+          <w:szCs w:val="22"/>
+          <w:lang w:val="es-ES" w:eastAsia="es-ES"/>
+        </w:rPr>
+        <w:t>=límite de detección.</w:t>
+      </w:r>
+    </w:p>
+    <w:p>
+      <w:pPr>
+        <w:rPr>
+          <w:rFonts w:eastAsia="Times New Roman"/>
+          <w:szCs w:val="22"/>
+          <w:lang w:val="es-ES" w:eastAsia="es-ES"/>
+        </w:rPr>
+      </w:pPr>
+      <w:r>
+        <w:rPr>
+          <w:rFonts w:eastAsia="Times New Roman"/>
+          <w:i/>
+          <w:szCs w:val="22"/>
+          <w:lang w:val="es-ES" w:eastAsia="es-ES"/>
+        </w:rPr>
+        <w:t>f</w:t>
+      </w:r>
+      <w:r>
+        <w:rPr>
+          <w:rFonts w:eastAsia="Times New Roman"/>
+          <w:i/>
           <w:szCs w:val="22"/>
           <w:vertAlign w:val="subscript"/>
           <w:lang w:val="es-ES" w:eastAsia="es-ES"/>
         </w:rPr>
-        <w:t xml:space="preserve">              </w:t>
-      </w:r>
-      <w:r>
-        <w:rPr>
-          <w:rFonts w:eastAsia="Times New Roman"/>
-          <w:szCs w:val="22"/>
-          <w:lang w:val="es-ES" w:eastAsia="es-ES"/>
-        </w:rPr>
-        <w:t>=límite de detección.</w:t>
-      </w:r>
-    </w:p>
-    <w:p>
-      <w:pPr>
-        <w:rPr>
-          <w:rFonts w:eastAsia="Times New Roman"/>
-          <w:szCs w:val="22"/>
-          <w:lang w:val="es-ES" w:eastAsia="es-ES"/>
-        </w:rPr>
-      </w:pPr>
-      <w:proofErr w:type="spellStart"/>
+        <w:t>total</w:t>
+      </w:r>
       <w:r>
         <w:rPr>
           <w:rFonts w:eastAsia="Times New Roman"/>
@@ -17733,75 +16962,43 @@
           <w:szCs w:val="22"/>
           <w:lang w:val="es-ES" w:eastAsia="es-ES"/>
         </w:rPr>
-        <w:t>f</w:t>
-      </w:r>
+        <w:t xml:space="preserve">         =</w:t>
+      </w:r>
+      <w:r>
+        <w:rPr>
+          <w:rFonts w:eastAsia="Times New Roman"/>
+          <w:szCs w:val="22"/>
+          <w:lang w:val="es-ES" w:eastAsia="es-ES"/>
+        </w:rPr>
+        <w:t>número total de campos microscópicos en la cámara.</w:t>
+      </w:r>
+    </w:p>
+    <w:p>
+      <w:pPr>
+        <w:rPr>
+          <w:rFonts w:eastAsia="Times New Roman"/>
+          <w:szCs w:val="22"/>
+          <w:lang w:val="es-ES" w:eastAsia="es-ES"/>
+        </w:rPr>
+      </w:pPr>
       <w:r>
         <w:rPr>
           <w:rFonts w:eastAsia="Times New Roman"/>
           <w:i/>
           <w:szCs w:val="22"/>
+          <w:lang w:val="es-ES" w:eastAsia="es-ES"/>
+        </w:rPr>
+        <w:t>F</w:t>
+      </w:r>
+      <w:r>
+        <w:rPr>
+          <w:rFonts w:eastAsia="Times New Roman"/>
+          <w:i/>
+          <w:szCs w:val="22"/>
           <w:vertAlign w:val="subscript"/>
           <w:lang w:val="es-ES" w:eastAsia="es-ES"/>
         </w:rPr>
-        <w:t>total</w:t>
-      </w:r>
-      <w:proofErr w:type="spellEnd"/>
-      <w:r>
-        <w:rPr>
-          <w:rFonts w:eastAsia="Times New Roman"/>
-          <w:i/>
-          <w:szCs w:val="22"/>
-          <w:lang w:val="es-ES" w:eastAsia="es-ES"/>
-        </w:rPr>
-        <w:t xml:space="preserve">         =</w:t>
-      </w:r>
-      <w:r>
-        <w:rPr>
-          <w:rFonts w:eastAsia="Times New Roman"/>
-          <w:szCs w:val="22"/>
-          <w:lang w:val="es-ES" w:eastAsia="es-ES"/>
-        </w:rPr>
-        <w:t>número total de campos microscópicos en la cámara.</w:t>
-      </w:r>
-    </w:p>
-    <w:p>
-      <w:pPr>
-        <w:rPr>
-          <w:rFonts w:eastAsia="Times New Roman"/>
-          <w:szCs w:val="22"/>
-          <w:lang w:val="es-ES" w:eastAsia="es-ES"/>
-        </w:rPr>
-      </w:pPr>
-      <w:proofErr w:type="spellStart"/>
-      <w:r>
-        <w:rPr>
-          <w:rFonts w:eastAsia="Times New Roman"/>
-          <w:i/>
-          <w:szCs w:val="22"/>
-          <w:lang w:val="es-ES" w:eastAsia="es-ES"/>
-        </w:rPr>
-        <w:t>F</w:t>
-      </w:r>
-      <w:r>
-        <w:rPr>
-          <w:rFonts w:eastAsia="Times New Roman"/>
-          <w:i/>
-          <w:szCs w:val="22"/>
-          <w:vertAlign w:val="subscript"/>
-          <w:lang w:val="es-ES" w:eastAsia="es-ES"/>
-        </w:rPr>
-        <w:t>contados</w:t>
-      </w:r>
-      <w:proofErr w:type="spellEnd"/>
-      <w:r>
-        <w:rPr>
-          <w:rFonts w:eastAsia="Times New Roman"/>
-          <w:i/>
-          <w:szCs w:val="22"/>
-          <w:vertAlign w:val="subscript"/>
-          <w:lang w:val="es-ES" w:eastAsia="es-ES"/>
-        </w:rPr>
-        <w:t xml:space="preserve">    </w:t>
+        <w:t xml:space="preserve">contados    </w:t>
       </w:r>
       <w:r>
         <w:rPr>
@@ -18031,7 +17228,7 @@
                 <w:szCs w:val="20"/>
               </w:rPr>
             </w:pPr>
-            <w:bookmarkStart w:id="237" w:name="_Hlk56780575"/>
+            <w:bookmarkStart w:id="240" w:name="_Hlk56780575"/>
             <w:r>
               <w:rPr>
                 <w:b/>
@@ -19653,7 +18850,7 @@
                 <w:szCs w:val="20"/>
               </w:rPr>
             </w:pPr>
-            <w:bookmarkStart w:id="238" w:name="_Hlk56783150"/>
+            <w:bookmarkStart w:id="241" w:name="_Hlk56783150"/>
             <w:r>
               <w:rPr>
                 <w:sz w:val="20"/>
@@ -19942,7 +19139,7 @@
           </w:p>
         </w:tc>
       </w:tr>
-      <w:bookmarkEnd w:id="238"/>
+      <w:bookmarkEnd w:id="241"/>
       <w:tr>
         <w:tc>
           <w:tcPr>
@@ -20294,19 +19491,8 @@
                 <w:szCs w:val="20"/>
                 <w:lang w:eastAsia="es-CO"/>
               </w:rPr>
-              <w:t xml:space="preserve"> de organismos </w:t>
-            </w:r>
-            <w:proofErr w:type="spellStart"/>
-            <w:r>
-              <w:rPr>
-                <w:rFonts w:eastAsia="Arial"/>
-                <w:sz w:val="20"/>
-                <w:szCs w:val="20"/>
-                <w:lang w:eastAsia="es-CO"/>
-              </w:rPr>
-              <w:t>fitoplanctónicos</w:t>
-            </w:r>
-            <w:proofErr w:type="spellEnd"/>
+              <w:t xml:space="preserve"> de organismos fitoplanctónicos</w:t>
+            </w:r>
           </w:p>
         </w:tc>
         <w:tc>
@@ -20547,25 +19733,7 @@
                 <w:sz w:val="20"/>
                 <w:szCs w:val="20"/>
               </w:rPr>
-              <w:t xml:space="preserve">Observar e identificar los organismos </w:t>
-            </w:r>
-            <w:proofErr w:type="spellStart"/>
-            <w:r>
-              <w:rPr>
-                <w:color w:val="000000"/>
-                <w:sz w:val="20"/>
-                <w:szCs w:val="20"/>
-              </w:rPr>
-              <w:t>microfitoplanctónicos</w:t>
-            </w:r>
-            <w:proofErr w:type="spellEnd"/>
-            <w:r>
-              <w:rPr>
-                <w:color w:val="000000"/>
-                <w:sz w:val="20"/>
-                <w:szCs w:val="20"/>
-              </w:rPr>
-              <w:t xml:space="preserve"> a </w:t>
+              <w:t xml:space="preserve">Observar e identificar los organismos microfitoplanctónicos a </w:t>
             </w:r>
             <w:r>
               <w:rPr>
@@ -21835,7 +21003,7 @@
           </w:p>
         </w:tc>
       </w:tr>
-      <w:bookmarkEnd w:id="237"/>
+      <w:bookmarkEnd w:id="240"/>
     </w:tbl>
     <w:p>
       <w:pPr>
@@ -23305,23 +22473,7 @@
                 <w:sz w:val="20"/>
                 <w:szCs w:val="20"/>
               </w:rPr>
-              <w:t xml:space="preserve">Extraer cuidadosamente el sobrenadante de las muestras depositadas en los tubos </w:t>
-            </w:r>
-            <w:proofErr w:type="spellStart"/>
-            <w:r>
-              <w:rPr>
-                <w:sz w:val="20"/>
-                <w:szCs w:val="20"/>
-              </w:rPr>
-              <w:t>falcon</w:t>
-            </w:r>
-            <w:proofErr w:type="spellEnd"/>
-            <w:r>
-              <w:rPr>
-                <w:sz w:val="20"/>
-                <w:szCs w:val="20"/>
-              </w:rPr>
-              <w:t>.</w:t>
+              <w:t>Extraer cuidadosamente el sobrenadante de las muestras depositadas en los tubos falcon.</w:t>
             </w:r>
           </w:p>
         </w:tc>
@@ -28399,23 +27551,7 @@
                 <w:sz w:val="20"/>
                 <w:szCs w:val="20"/>
               </w:rPr>
-              <w:t xml:space="preserve">Instalar la cámara </w:t>
-            </w:r>
-            <w:proofErr w:type="spellStart"/>
-            <w:r>
-              <w:rPr>
-                <w:sz w:val="20"/>
-                <w:szCs w:val="20"/>
-              </w:rPr>
-              <w:t>Utermöhl</w:t>
-            </w:r>
-            <w:proofErr w:type="spellEnd"/>
-            <w:r>
-              <w:rPr>
-                <w:sz w:val="20"/>
-                <w:szCs w:val="20"/>
-              </w:rPr>
-              <w:t xml:space="preserve"> y colocarla sobre una superficie horizontal.</w:t>
+              <w:t>Instalar la cámara Utermöhl y colocarla sobre una superficie horizontal.</w:t>
             </w:r>
           </w:p>
         </w:tc>
@@ -31784,23 +30920,7 @@
                 <w:sz w:val="20"/>
                 <w:szCs w:val="20"/>
               </w:rPr>
-              <w:t xml:space="preserve">Decidir la observación de la cámara mediante tres estrategias de recuento, puede ser por selección de campos aleatoriamente, </w:t>
-            </w:r>
-            <w:proofErr w:type="spellStart"/>
-            <w:r>
-              <w:rPr>
-                <w:sz w:val="20"/>
-                <w:szCs w:val="20"/>
-              </w:rPr>
-              <w:t>transectas</w:t>
-            </w:r>
-            <w:proofErr w:type="spellEnd"/>
-            <w:r>
-              <w:rPr>
-                <w:sz w:val="20"/>
-                <w:szCs w:val="20"/>
-              </w:rPr>
-              <w:t xml:space="preserve"> y cámara completa.</w:t>
+              <w:t>Decidir la observación de la cámara mediante tres estrategias de recuento, puede ser por selección de campos aleatoriamente, transectas y cámara completa.</w:t>
             </w:r>
           </w:p>
         </w:tc>
@@ -33178,23 +32298,7 @@
                 <w:sz w:val="20"/>
                 <w:szCs w:val="20"/>
               </w:rPr>
-              <w:t xml:space="preserve">Colocar la cámara Sedgwick-Rafter en el </w:t>
-            </w:r>
-            <w:proofErr w:type="spellStart"/>
-            <w:r>
-              <w:rPr>
-                <w:sz w:val="20"/>
-                <w:szCs w:val="20"/>
-              </w:rPr>
-              <w:t>portaplaca</w:t>
-            </w:r>
-            <w:proofErr w:type="spellEnd"/>
-            <w:r>
-              <w:rPr>
-                <w:sz w:val="20"/>
-                <w:szCs w:val="20"/>
-              </w:rPr>
-              <w:t xml:space="preserve"> y ubicar este último sobre la platina del microscopio invertido.</w:t>
+              <w:t>Colocar la cámara Sedgwick-Rafter en el portaplaca y ubicar este último sobre la platina del microscopio invertido.</w:t>
             </w:r>
           </w:p>
         </w:tc>
@@ -33515,17 +32619,8 @@
                 <w:sz w:val="20"/>
                 <w:szCs w:val="20"/>
               </w:rPr>
-              <w:t xml:space="preserve">Asegurar el </w:t>
-            </w:r>
-            <w:proofErr w:type="spellStart"/>
-            <w:r>
-              <w:rPr>
-                <w:sz w:val="20"/>
-                <w:szCs w:val="20"/>
-              </w:rPr>
-              <w:t>portaplaca</w:t>
-            </w:r>
-            <w:proofErr w:type="spellEnd"/>
+              <w:t>Asegurar el portaplaca</w:t>
+            </w:r>
           </w:p>
         </w:tc>
         <w:tc>

</xml_diff>